<commit_message>
a little bug fix/doc modification
</commit_message>
<xml_diff>
--- a/doc/渲染管道.docx
+++ b/doc/渲染管道.docx
@@ -1,6 +1,6 @@
 
 <file path=word/document.xml><?xml version="1.0" encoding="utf-8"?>
-<w:document xmlns:wpc="http://schemas.microsoft.com/office/word/2010/wordprocessingCanvas" xmlns:mc="http://schemas.openxmlformats.org/markup-compatibility/2006" xmlns:o="urn:schemas-microsoft-com:office:office" xmlns:r="http://schemas.openxmlformats.org/officeDocument/2006/relationships" xmlns:m="http://schemas.openxmlformats.org/officeDocument/2006/math" xmlns:v="urn:schemas-microsoft-com:vml" xmlns:wp14="http://schemas.microsoft.com/office/word/2010/wordprocessingDrawing" xmlns:wp="http://schemas.openxmlformats.org/drawingml/2006/wordprocessingDrawing" xmlns:w10="urn:schemas-microsoft-com:office:word" xmlns:w="http://schemas.openxmlformats.org/wordprocessingml/2006/main" xmlns:w14="http://schemas.microsoft.com/office/word/2010/wordml" xmlns:wpg="http://schemas.microsoft.com/office/word/2010/wordprocessingGroup" xmlns:wpi="http://schemas.microsoft.com/office/word/2010/wordprocessingInk" xmlns:wne="http://schemas.microsoft.com/office/word/2006/wordml" xmlns:wps="http://schemas.microsoft.com/office/word/2010/wordprocessingShape" mc:Ignorable="w14 wp14">
+<w:document xmlns:wpc="http://schemas.microsoft.com/office/word/2010/wordprocessingCanvas" xmlns:mc="http://schemas.openxmlformats.org/markup-compatibility/2006" xmlns:o="urn:schemas-microsoft-com:office:office" xmlns:r="http://schemas.openxmlformats.org/officeDocument/2006/relationships" xmlns:m="http://schemas.openxmlformats.org/officeDocument/2006/math" xmlns:v="urn:schemas-microsoft-com:vml" xmlns:wp14="http://schemas.microsoft.com/office/word/2010/wordprocessingDrawing" xmlns:wp="http://schemas.openxmlformats.org/drawingml/2006/wordprocessingDrawing" xmlns:w="http://schemas.openxmlformats.org/wordprocessingml/2006/main" xmlns:w14="http://schemas.microsoft.com/office/word/2010/wordml" xmlns:w10="urn:schemas-microsoft-com:office:word" xmlns:w15="http://schemas.microsoft.com/office/word/2012/wordml" xmlns:wpg="http://schemas.microsoft.com/office/word/2010/wordprocessingGroup" xmlns:wpi="http://schemas.microsoft.com/office/word/2010/wordprocessingInk" xmlns:wne="http://schemas.microsoft.com/office/word/2006/wordml" xmlns:wps="http://schemas.microsoft.com/office/word/2010/wordprocessingShape" xmlns:wpsCustomData="http://www.wps.cn/officeDocument/2013/wpsCustomData" mc:Ignorable="w14 w15 wp14">
   <w:body>
     <w:p>
       <w:pPr>
@@ -15,7 +15,42 @@
           <w:sz w:val="30"/>
           <w:szCs w:val="30"/>
         </w:rPr>
-        <w:t>暂时渲染管道是分三个阶段</w:t>
+        <w:t>暂时渲染管道</w:t>
+      </w:r>
+      <w:r>
+        <w:rPr>
+          <w:rFonts w:hint="eastAsia"/>
+          <w:sz w:val="30"/>
+          <w:szCs w:val="30"/>
+          <w:lang w:eastAsia="zh-CN"/>
+        </w:rPr>
+        <w:t>（</w:t>
+      </w:r>
+      <w:r>
+        <w:rPr>
+          <w:rFonts w:hint="eastAsia"/>
+          <w:sz w:val="30"/>
+          <w:szCs w:val="30"/>
+          <w:lang w:val="en-US" w:eastAsia="zh-CN"/>
+        </w:rPr>
+        <w:t>Render Pipeline</w:t>
+      </w:r>
+      <w:r>
+        <w:rPr>
+          <w:rFonts w:hint="eastAsia"/>
+          <w:sz w:val="30"/>
+          <w:szCs w:val="30"/>
+          <w:lang w:eastAsia="zh-CN"/>
+        </w:rPr>
+        <w:t>）</w:t>
+      </w:r>
+      <w:r>
+        <w:rPr>
+          <w:rFonts w:hint="eastAsia"/>
+          <w:sz w:val="30"/>
+          <w:szCs w:val="30"/>
+        </w:rPr>
+        <w:t>是分三个阶段</w:t>
       </w:r>
     </w:p>
     <w:p>
@@ -33,7 +68,6 @@
           <w:szCs w:val="30"/>
         </w:rPr>
         <w:tab/>
-        <w:t>1</w:t>
       </w:r>
       <w:r>
         <w:rPr>
@@ -41,18 +75,8 @@
           <w:sz w:val="30"/>
           <w:szCs w:val="30"/>
         </w:rPr>
-        <w:t>，</w:t>
+        <w:t>1，VertexShader</w:t>
       </w:r>
-      <w:proofErr w:type="spellStart"/>
-      <w:r>
-        <w:rPr>
-          <w:rFonts w:hint="eastAsia"/>
-          <w:sz w:val="30"/>
-          <w:szCs w:val="30"/>
-        </w:rPr>
-        <w:t>VertexShader</w:t>
-      </w:r>
-      <w:proofErr w:type="spellEnd"/>
       <w:r>
         <w:rPr>
           <w:rFonts w:hint="eastAsia"/>
@@ -84,7 +108,6 @@
           <w:szCs w:val="30"/>
         </w:rPr>
         <w:tab/>
-        <w:t>2</w:t>
       </w:r>
       <w:r>
         <w:rPr>
@@ -92,25 +115,7 @@
           <w:sz w:val="30"/>
           <w:szCs w:val="30"/>
         </w:rPr>
-        <w:t>，光栅化（</w:t>
-      </w:r>
-      <w:proofErr w:type="spellStart"/>
-      <w:r>
-        <w:rPr>
-          <w:rFonts w:hint="eastAsia"/>
-          <w:sz w:val="30"/>
-          <w:szCs w:val="30"/>
-        </w:rPr>
-        <w:t>Rasterization</w:t>
-      </w:r>
-      <w:proofErr w:type="spellEnd"/>
-      <w:r>
-        <w:rPr>
-          <w:rFonts w:hint="eastAsia"/>
-          <w:sz w:val="30"/>
-          <w:szCs w:val="30"/>
-        </w:rPr>
-        <w:t>）</w:t>
+        <w:t>2，光栅化（Rasterization）</w:t>
       </w:r>
     </w:p>
     <w:p>
@@ -127,7 +132,6 @@
           <w:szCs w:val="30"/>
         </w:rPr>
         <w:tab/>
-        <w:t>3</w:t>
       </w:r>
       <w:r>
         <w:rPr>
@@ -135,18 +139,8 @@
           <w:sz w:val="30"/>
           <w:szCs w:val="30"/>
         </w:rPr>
-        <w:t>，</w:t>
+        <w:t>3，PixelShader</w:t>
       </w:r>
-      <w:proofErr w:type="spellStart"/>
-      <w:r>
-        <w:rPr>
-          <w:rFonts w:hint="eastAsia"/>
-          <w:sz w:val="30"/>
-          <w:szCs w:val="30"/>
-        </w:rPr>
-        <w:t>PixelShader</w:t>
-      </w:r>
-      <w:proofErr w:type="spellEnd"/>
     </w:p>
     <w:p>
       <w:pPr>
@@ -164,7 +158,6 @@
           <w:szCs w:val="44"/>
         </w:rPr>
       </w:pPr>
-      <w:proofErr w:type="gramStart"/>
       <w:r>
         <w:rPr>
           <w:rFonts w:hint="eastAsia"/>
@@ -174,7 +167,6 @@
         </w:rPr>
         <w:t>1.VertexShader</w:t>
       </w:r>
-      <w:proofErr w:type="gramEnd"/>
     </w:p>
     <w:p>
       <w:pPr>
@@ -197,125 +189,7 @@
           <w:sz w:val="30"/>
           <w:szCs w:val="30"/>
         </w:rPr>
-        <w:t>暂时呢，还是打算用顶点光照，</w:t>
-      </w:r>
-      <w:proofErr w:type="spellStart"/>
-      <w:r>
-        <w:rPr>
-          <w:rFonts w:hint="eastAsia"/>
-          <w:sz w:val="30"/>
-          <w:szCs w:val="30"/>
-        </w:rPr>
-        <w:t>Gourand</w:t>
-      </w:r>
-      <w:proofErr w:type="spellEnd"/>
-      <w:r>
-        <w:rPr>
-          <w:rFonts w:hint="eastAsia"/>
-          <w:sz w:val="30"/>
-          <w:szCs w:val="30"/>
-        </w:rPr>
-        <w:t xml:space="preserve"> Shading</w:t>
-      </w:r>
-      <w:r>
-        <w:rPr>
-          <w:rFonts w:hint="eastAsia"/>
-          <w:sz w:val="30"/>
-          <w:szCs w:val="30"/>
-        </w:rPr>
-        <w:t>吧。</w:t>
-      </w:r>
-      <w:r>
-        <w:rPr>
-          <w:rFonts w:hint="eastAsia"/>
-          <w:sz w:val="30"/>
-          <w:szCs w:val="30"/>
-        </w:rPr>
-        <w:t>（一开始还更懒打算直接</w:t>
-      </w:r>
-      <w:r>
-        <w:rPr>
-          <w:rFonts w:hint="eastAsia"/>
-          <w:sz w:val="30"/>
-          <w:szCs w:val="30"/>
-        </w:rPr>
-        <w:t>flat shading</w:t>
-      </w:r>
-      <w:r>
-        <w:rPr>
-          <w:rFonts w:hint="eastAsia"/>
-          <w:sz w:val="30"/>
-          <w:szCs w:val="30"/>
-        </w:rPr>
-        <w:t>）</w:t>
-      </w:r>
-      <w:bookmarkStart w:id="0" w:name="_GoBack"/>
-      <w:bookmarkEnd w:id="0"/>
-      <w:r>
-        <w:rPr>
-          <w:rFonts w:hint="eastAsia"/>
-          <w:sz w:val="30"/>
-          <w:szCs w:val="30"/>
-        </w:rPr>
-        <w:t>。顶点格式不使用</w:t>
-      </w:r>
-      <w:r>
-        <w:rPr>
-          <w:rFonts w:hint="eastAsia"/>
-          <w:sz w:val="30"/>
-          <w:szCs w:val="30"/>
-        </w:rPr>
-        <w:t>tangent</w:t>
-      </w:r>
-      <w:r>
-        <w:rPr>
-          <w:rFonts w:hint="eastAsia"/>
-          <w:sz w:val="30"/>
-          <w:szCs w:val="30"/>
-        </w:rPr>
-        <w:t>，因为这个控制台项目画</w:t>
-      </w:r>
-      <w:proofErr w:type="gramStart"/>
-      <w:r>
-        <w:rPr>
-          <w:rFonts w:hint="eastAsia"/>
-          <w:sz w:val="30"/>
-          <w:szCs w:val="30"/>
-        </w:rPr>
-        <w:t>质并不</w:t>
-      </w:r>
-      <w:proofErr w:type="gramEnd"/>
-      <w:r>
-        <w:rPr>
-          <w:rFonts w:hint="eastAsia"/>
-          <w:sz w:val="30"/>
-          <w:szCs w:val="30"/>
-        </w:rPr>
-        <w:t>打算做的非常好，分辨率也低，用不上法线空间吧</w:t>
-      </w:r>
-      <w:r>
-        <w:rPr>
-          <w:rFonts w:hint="eastAsia"/>
-          <w:sz w:val="30"/>
-          <w:szCs w:val="30"/>
-        </w:rPr>
-        <w:t>=</w:t>
-      </w:r>
-      <w:r>
-        <w:rPr>
-          <w:rFonts w:hint="eastAsia"/>
-          <w:sz w:val="30"/>
-          <w:szCs w:val="30"/>
-        </w:rPr>
-        <w:t>。</w:t>
-      </w:r>
-      <w:r>
-        <w:rPr>
-          <w:rFonts w:hint="eastAsia"/>
-          <w:sz w:val="30"/>
-          <w:szCs w:val="30"/>
-        </w:rPr>
-        <w:t>=</w:t>
+        <w:t>暂时呢，还是打算用顶点光照，Gourand Shading吧。（一开始还更懒打算直接flat shading）。顶点格式不使用tangent，因为这个控制台项目画质并不打算做的非常好，分辨率也低，用不上法线空间吧=。=</w:t>
       </w:r>
     </w:p>
     <w:p>
@@ -327,13 +201,12 @@
       </w:pPr>
       <w:r>
         <w:rPr>
-          <w:noProof/>
           <w:sz w:val="30"/>
           <w:szCs w:val="30"/>
         </w:rPr>
         <w:drawing>
           <wp:inline distT="0" distB="0" distL="0" distR="0">
-            <wp:extent cx="5274310" cy="3691621"/>
+            <wp:extent cx="5274310" cy="3691255"/>
             <wp:effectExtent l="19050" t="0" r="2540" b="0"/>
             <wp:docPr id="2" name="图片 1" descr="F:\1VS PROJECT\console-Tiny-3D-Game\doc\perspective Proj.jpg"/>
             <wp:cNvGraphicFramePr>
@@ -343,19 +216,19 @@
               <a:graphicData uri="http://schemas.openxmlformats.org/drawingml/2006/picture">
                 <pic:pic xmlns:pic="http://schemas.openxmlformats.org/drawingml/2006/picture">
                   <pic:nvPicPr>
-                    <pic:cNvPr id="0" name="Picture 1" descr="F:\1VS PROJECT\console-Tiny-3D-Game\doc\perspective Proj.jpg"/>
+                    <pic:cNvPr id="2" name="图片 1" descr="F:\1VS PROJECT\console-Tiny-3D-Game\doc\perspective Proj.jpg"/>
                     <pic:cNvPicPr>
                       <a:picLocks noChangeAspect="1" noChangeArrowheads="1"/>
                     </pic:cNvPicPr>
                   </pic:nvPicPr>
                   <pic:blipFill>
-                    <a:blip r:embed="rId7"/>
+                    <a:blip r:embed="rId4"/>
                     <a:srcRect/>
                     <a:stretch>
                       <a:fillRect/>
                     </a:stretch>
                   </pic:blipFill>
-                  <pic:spPr bwMode="auto">
+                  <pic:spPr>
                     <a:xfrm>
                       <a:off x="0" y="0"/>
                       <a:ext cx="5274310" cy="3691621"/>
@@ -399,208 +272,7 @@
           <w:sz w:val="30"/>
           <w:szCs w:val="30"/>
         </w:rPr>
-        <w:t>我自己现在</w:t>
-      </w:r>
-      <w:r>
-        <w:rPr>
-          <w:rFonts w:hint="eastAsia"/>
-          <w:sz w:val="30"/>
-          <w:szCs w:val="30"/>
-        </w:rPr>
-        <w:t>实现</w:t>
-      </w:r>
-      <w:r>
-        <w:rPr>
-          <w:rFonts w:hint="eastAsia"/>
-          <w:sz w:val="30"/>
-          <w:szCs w:val="30"/>
-        </w:rPr>
-        <w:t>的齐次裁剪空间的</w:t>
-      </w:r>
-      <w:r>
-        <w:rPr>
-          <w:rFonts w:hint="eastAsia"/>
-          <w:sz w:val="30"/>
-          <w:szCs w:val="30"/>
-        </w:rPr>
-        <w:t>z</w:t>
-      </w:r>
-      <w:r>
-        <w:rPr>
-          <w:rFonts w:hint="eastAsia"/>
-          <w:sz w:val="30"/>
-          <w:szCs w:val="30"/>
-        </w:rPr>
-        <w:t>是线性分布</w:t>
-      </w:r>
-      <w:r>
-        <w:rPr>
-          <w:rFonts w:hint="eastAsia"/>
-          <w:sz w:val="30"/>
-          <w:szCs w:val="30"/>
-        </w:rPr>
-        <w:t>在</w:t>
-      </w:r>
-      <w:r>
-        <w:rPr>
-          <w:rFonts w:hint="eastAsia"/>
-          <w:sz w:val="30"/>
-          <w:szCs w:val="30"/>
-        </w:rPr>
-        <w:t>[0,1]</w:t>
-      </w:r>
-      <w:r>
-        <w:rPr>
-          <w:rFonts w:hint="eastAsia"/>
-          <w:sz w:val="30"/>
-          <w:szCs w:val="30"/>
-        </w:rPr>
-        <w:t>上</w:t>
-      </w:r>
-      <w:r>
-        <w:rPr>
-          <w:rFonts w:hint="eastAsia"/>
-          <w:sz w:val="30"/>
-          <w:szCs w:val="30"/>
-        </w:rPr>
-        <w:t>的</w:t>
-      </w:r>
-      <w:r>
-        <w:rPr>
-          <w:rFonts w:hint="eastAsia"/>
-          <w:sz w:val="30"/>
-          <w:szCs w:val="30"/>
-        </w:rPr>
-        <w:t>，不是国际惯例的</w:t>
-      </w:r>
-      <w:r>
-        <w:rPr>
-          <w:rFonts w:hint="eastAsia"/>
-          <w:sz w:val="30"/>
-          <w:szCs w:val="30"/>
-        </w:rPr>
-        <w:t>1/z</w:t>
-      </w:r>
-      <w:r>
-        <w:rPr>
-          <w:rFonts w:hint="eastAsia"/>
-          <w:sz w:val="30"/>
-          <w:szCs w:val="30"/>
-        </w:rPr>
-        <w:t>线性分布在</w:t>
-      </w:r>
-      <w:r>
-        <w:rPr>
-          <w:rFonts w:hint="eastAsia"/>
-          <w:sz w:val="30"/>
-          <w:szCs w:val="30"/>
-        </w:rPr>
-        <w:t>[0,1]</w:t>
-      </w:r>
-      <w:r>
-        <w:rPr>
-          <w:rFonts w:hint="eastAsia"/>
-          <w:sz w:val="30"/>
-          <w:szCs w:val="30"/>
-        </w:rPr>
-        <w:t>。</w:t>
-      </w:r>
-      <w:r>
-        <w:rPr>
-          <w:rFonts w:hint="eastAsia"/>
-          <w:sz w:val="30"/>
-          <w:szCs w:val="30"/>
-        </w:rPr>
-        <w:t>投影操作国际惯例是同除保存在</w:t>
-      </w:r>
-      <w:r>
-        <w:rPr>
-          <w:rFonts w:hint="eastAsia"/>
-          <w:sz w:val="30"/>
-          <w:szCs w:val="30"/>
-        </w:rPr>
-        <w:t>w</w:t>
-      </w:r>
-      <w:r>
-        <w:rPr>
-          <w:rFonts w:hint="eastAsia"/>
-          <w:sz w:val="30"/>
-          <w:szCs w:val="30"/>
-        </w:rPr>
-        <w:t>坐标的</w:t>
-      </w:r>
-      <w:r>
-        <w:rPr>
-          <w:rFonts w:hint="eastAsia"/>
-          <w:sz w:val="30"/>
-          <w:szCs w:val="30"/>
-        </w:rPr>
-        <w:t>view space z</w:t>
-      </w:r>
-      <w:r>
-        <w:rPr>
-          <w:rFonts w:hint="eastAsia"/>
-          <w:sz w:val="30"/>
-          <w:szCs w:val="30"/>
-        </w:rPr>
-        <w:t>坐标，我的是直接搞个变量出来储</w:t>
-      </w:r>
-      <w:r>
-        <w:rPr>
-          <w:rFonts w:hint="eastAsia"/>
-          <w:sz w:val="30"/>
-          <w:szCs w:val="30"/>
-        </w:rPr>
-        <w:lastRenderedPageBreak/>
-        <w:t>存</w:t>
-      </w:r>
-      <w:r>
-        <w:rPr>
-          <w:rFonts w:hint="eastAsia"/>
-          <w:sz w:val="30"/>
-          <w:szCs w:val="30"/>
-        </w:rPr>
-        <w:t>view space z</w:t>
-      </w:r>
-      <w:r>
-        <w:rPr>
-          <w:rFonts w:hint="eastAsia"/>
-          <w:sz w:val="30"/>
-          <w:szCs w:val="30"/>
-        </w:rPr>
-        <w:t>坐标，然后同除</w:t>
-      </w:r>
-      <w:r>
-        <w:rPr>
-          <w:rFonts w:hint="eastAsia"/>
-          <w:sz w:val="30"/>
-          <w:szCs w:val="30"/>
-        </w:rPr>
-        <w:t>x</w:t>
-      </w:r>
-      <w:r>
-        <w:rPr>
-          <w:rFonts w:hint="eastAsia"/>
-          <w:sz w:val="30"/>
-          <w:szCs w:val="30"/>
-        </w:rPr>
-        <w:t>，</w:t>
-      </w:r>
-      <w:r>
-        <w:rPr>
-          <w:rFonts w:hint="eastAsia"/>
-          <w:sz w:val="30"/>
-          <w:szCs w:val="30"/>
-        </w:rPr>
-        <w:t>y</w:t>
-      </w:r>
-      <w:r>
-        <w:rPr>
-          <w:rFonts w:hint="eastAsia"/>
-          <w:sz w:val="30"/>
-          <w:szCs w:val="30"/>
-        </w:rPr>
-        <w:t>。</w:t>
+        <w:t>我自己现在实现的齐次裁剪空间的z是线性分布在[0,1]上的，不是国际惯例的1/z线性分布在[0,1]。投影操作国际惯例是同除保存在w坐标的view space z坐标，我的是直接搞个变量出来储存view space z坐标，然后同除x，y。</w:t>
       </w:r>
     </w:p>
     <w:p>
@@ -619,7 +291,6 @@
           <w:szCs w:val="44"/>
         </w:rPr>
       </w:pPr>
-      <w:proofErr w:type="gramStart"/>
       <w:r>
         <w:rPr>
           <w:rFonts w:hint="eastAsia"/>
@@ -629,7 +300,6 @@
         </w:rPr>
         <w:t>2.Rasterization</w:t>
       </w:r>
-      <w:proofErr w:type="gramEnd"/>
     </w:p>
     <w:p>
       <w:pPr>
@@ -652,261 +322,7 @@
           <w:sz w:val="30"/>
           <w:szCs w:val="30"/>
         </w:rPr>
-        <w:t>光栅器暂时不使用任何抗锯齿的措施，</w:t>
-      </w:r>
-      <w:r>
-        <w:rPr>
-          <w:rFonts w:hint="eastAsia"/>
-          <w:sz w:val="30"/>
-          <w:szCs w:val="30"/>
-        </w:rPr>
-        <w:t>量化的方法直接使用截断取整</w:t>
-      </w:r>
-      <w:r>
-        <w:rPr>
-          <w:rFonts w:hint="eastAsia"/>
-          <w:sz w:val="30"/>
-          <w:szCs w:val="30"/>
-        </w:rPr>
-        <w:t>(</w:t>
-      </w:r>
-      <w:r>
-        <w:rPr>
-          <w:rFonts w:hint="eastAsia"/>
-          <w:sz w:val="30"/>
-          <w:szCs w:val="30"/>
-        </w:rPr>
-        <w:t>用</w:t>
-      </w:r>
-      <w:r>
-        <w:rPr>
-          <w:rFonts w:hint="eastAsia"/>
-          <w:sz w:val="30"/>
-          <w:szCs w:val="30"/>
-        </w:rPr>
-        <w:t>UINT(</w:t>
-      </w:r>
-      <w:r>
-        <w:rPr>
-          <w:rFonts w:hint="eastAsia"/>
-          <w:sz w:val="30"/>
-          <w:szCs w:val="30"/>
-        </w:rPr>
-        <w:t>)</w:t>
-      </w:r>
-      <w:r>
-        <w:rPr>
-          <w:rFonts w:hint="eastAsia"/>
-          <w:sz w:val="30"/>
-          <w:szCs w:val="30"/>
-        </w:rPr>
-        <w:t>强制转换一个</w:t>
-      </w:r>
-      <w:r>
-        <w:rPr>
-          <w:rFonts w:hint="eastAsia"/>
-          <w:sz w:val="30"/>
-          <w:szCs w:val="30"/>
-        </w:rPr>
-        <w:t>float</w:t>
-      </w:r>
-      <w:r>
-        <w:rPr>
-          <w:rFonts w:hint="eastAsia"/>
-          <w:sz w:val="30"/>
-          <w:szCs w:val="30"/>
-        </w:rPr>
-        <w:t>来截断</w:t>
-      </w:r>
-      <w:r>
-        <w:rPr>
-          <w:rFonts w:hint="eastAsia"/>
-          <w:sz w:val="30"/>
-          <w:szCs w:val="30"/>
-        </w:rPr>
-        <w:t>)</w:t>
-      </w:r>
-      <w:r>
-        <w:rPr>
-          <w:rFonts w:hint="eastAsia"/>
-          <w:sz w:val="30"/>
-          <w:szCs w:val="30"/>
-        </w:rPr>
-        <w:t>。画个线就相对好画，但是画三角形好像要麻烦许多，因为要填充。</w:t>
-      </w:r>
-      <w:r>
-        <w:rPr>
-          <w:rFonts w:hint="eastAsia"/>
-          <w:sz w:val="30"/>
-          <w:szCs w:val="30"/>
-        </w:rPr>
-        <w:t>光栅化打算用扫描线（</w:t>
-      </w:r>
-      <w:r>
-        <w:rPr>
-          <w:rFonts w:hint="eastAsia"/>
-          <w:sz w:val="30"/>
-          <w:szCs w:val="30"/>
-        </w:rPr>
-        <w:t>scan line</w:t>
-      </w:r>
-      <w:r>
-        <w:rPr>
-          <w:rFonts w:hint="eastAsia"/>
-          <w:sz w:val="30"/>
-          <w:szCs w:val="30"/>
-        </w:rPr>
-        <w:t>），从上到下来</w:t>
-      </w:r>
-      <w:proofErr w:type="gramStart"/>
-      <w:r>
-        <w:rPr>
-          <w:rFonts w:hint="eastAsia"/>
-          <w:sz w:val="30"/>
-          <w:szCs w:val="30"/>
-        </w:rPr>
-        <w:t>一</w:t>
-      </w:r>
-      <w:proofErr w:type="gramEnd"/>
-      <w:r>
-        <w:rPr>
-          <w:rFonts w:hint="eastAsia"/>
-          <w:sz w:val="30"/>
-          <w:szCs w:val="30"/>
-        </w:rPr>
-        <w:t>行行像素扫描</w:t>
-      </w:r>
-      <w:r>
-        <w:rPr>
-          <w:rFonts w:hint="eastAsia"/>
-          <w:sz w:val="30"/>
-          <w:szCs w:val="30"/>
-        </w:rPr>
-        <w:t>，然后就可以</w:t>
-      </w:r>
-      <w:proofErr w:type="gramStart"/>
-      <w:r>
-        <w:rPr>
-          <w:rFonts w:hint="eastAsia"/>
-          <w:sz w:val="30"/>
-          <w:szCs w:val="30"/>
-        </w:rPr>
-        <w:t>一</w:t>
-      </w:r>
-      <w:proofErr w:type="gramEnd"/>
-      <w:r>
-        <w:rPr>
-          <w:rFonts w:hint="eastAsia"/>
-          <w:sz w:val="30"/>
-          <w:szCs w:val="30"/>
-        </w:rPr>
-        <w:t>行行地来填充</w:t>
-      </w:r>
-      <w:r>
-        <w:rPr>
-          <w:rFonts w:hint="eastAsia"/>
-          <w:sz w:val="30"/>
-          <w:szCs w:val="30"/>
-        </w:rPr>
-        <w:t>。</w:t>
-      </w:r>
-      <w:r>
-        <w:rPr>
-          <w:rFonts w:hint="eastAsia"/>
-          <w:sz w:val="30"/>
-          <w:szCs w:val="30"/>
-        </w:rPr>
-        <w:t>一开始有想过先把三角形的</w:t>
-      </w:r>
-      <w:r>
-        <w:rPr>
-          <w:rFonts w:hint="eastAsia"/>
-          <w:sz w:val="30"/>
-          <w:szCs w:val="30"/>
-        </w:rPr>
-        <w:t>三条边</w:t>
-      </w:r>
-      <w:proofErr w:type="gramStart"/>
-      <w:r>
-        <w:rPr>
-          <w:rFonts w:hint="eastAsia"/>
-          <w:sz w:val="30"/>
-          <w:szCs w:val="30"/>
-        </w:rPr>
-        <w:t>边</w:t>
-      </w:r>
-      <w:proofErr w:type="gramEnd"/>
-      <w:r>
-        <w:rPr>
-          <w:rFonts w:hint="eastAsia"/>
-          <w:sz w:val="30"/>
-          <w:szCs w:val="30"/>
-        </w:rPr>
-        <w:t>光栅化先，再</w:t>
-      </w:r>
-      <w:r>
-        <w:rPr>
-          <w:rFonts w:hint="eastAsia"/>
-          <w:sz w:val="30"/>
-          <w:szCs w:val="30"/>
-        </w:rPr>
-        <w:t>当成位图</w:t>
-      </w:r>
-      <w:r>
-        <w:rPr>
-          <w:rFonts w:hint="eastAsia"/>
-          <w:sz w:val="30"/>
-          <w:szCs w:val="30"/>
-        </w:rPr>
-        <w:t>填充。</w:t>
-      </w:r>
-      <w:r>
-        <w:rPr>
-          <w:rFonts w:hint="eastAsia"/>
-          <w:sz w:val="30"/>
-          <w:szCs w:val="30"/>
-        </w:rPr>
-        <w:t>但是好像先把边光栅化的话，</w:t>
-      </w:r>
-      <w:r>
-        <w:rPr>
-          <w:rFonts w:hint="eastAsia"/>
-          <w:sz w:val="30"/>
-          <w:szCs w:val="30"/>
-        </w:rPr>
-        <w:t>当前行的</w:t>
-      </w:r>
-      <w:r>
-        <w:rPr>
-          <w:rFonts w:hint="eastAsia"/>
-          <w:sz w:val="30"/>
-          <w:szCs w:val="30"/>
-        </w:rPr>
-        <w:t>x</w:t>
-      </w:r>
-      <w:r>
-        <w:rPr>
-          <w:rFonts w:hint="eastAsia"/>
-          <w:sz w:val="30"/>
-          <w:szCs w:val="30"/>
-        </w:rPr>
-        <w:t>范围信息不太好储存。</w:t>
-      </w:r>
-      <w:r>
-        <w:rPr>
-          <w:rFonts w:hint="eastAsia"/>
-          <w:sz w:val="30"/>
-          <w:szCs w:val="30"/>
-        </w:rPr>
-        <w:t>所以还是先用横着的直线和三角形求交，交得两个点再量化，</w:t>
-      </w:r>
-      <w:r>
-        <w:rPr>
-          <w:rFonts w:hint="eastAsia"/>
-          <w:sz w:val="30"/>
-          <w:szCs w:val="30"/>
-        </w:rPr>
-        <w:t>然后把这一行填充，并且逐像素插值。</w:t>
+        <w:t>光栅器暂时不使用任何抗锯齿的措施，量化的方法直接使用截断取整(用UINT()强制转换一个float来截断)。画个线就相对好画，但是画三角形好像要麻烦许多，因为要填充。光栅化打算用扫描线（scan line），从上到下来一行行像素扫描，然后就可以一行行地来填充。一开始有想过先把三角形的三条边边光栅化先，再当成位图填充。但是好像先把边光栅化的话，当前行的x范围信息不太好储存。所以还是先用横着的直线和三角形求交，交得两个点再量化，然后把这一行填充，并且逐像素插值。</w:t>
       </w:r>
     </w:p>
     <w:p>
@@ -930,175 +346,7 @@
           <w:sz w:val="30"/>
           <w:szCs w:val="30"/>
         </w:rPr>
-        <w:t>然后这个横着的直线和三角形求到刚好俩交点，也是有点麻烦的原来。但是大体思路和逻辑都是抄</w:t>
-      </w:r>
-      <w:proofErr w:type="spellStart"/>
-      <w:r>
-        <w:rPr>
-          <w:rFonts w:hint="eastAsia"/>
-          <w:sz w:val="30"/>
-          <w:szCs w:val="30"/>
-        </w:rPr>
-        <w:t>NoiseUtSlicer</w:t>
-      </w:r>
-      <w:proofErr w:type="spellEnd"/>
-      <w:r>
-        <w:rPr>
-          <w:rFonts w:hint="eastAsia"/>
-          <w:sz w:val="30"/>
-          <w:szCs w:val="30"/>
-        </w:rPr>
-        <w:t>的平行于</w:t>
-      </w:r>
-      <w:proofErr w:type="spellStart"/>
-      <w:r>
-        <w:rPr>
-          <w:rFonts w:hint="eastAsia"/>
-          <w:sz w:val="30"/>
-          <w:szCs w:val="30"/>
-        </w:rPr>
-        <w:t>xz</w:t>
-      </w:r>
-      <w:proofErr w:type="spellEnd"/>
-      <w:r>
-        <w:rPr>
-          <w:rFonts w:hint="eastAsia"/>
-          <w:sz w:val="30"/>
-          <w:szCs w:val="30"/>
-        </w:rPr>
-        <w:t>平面和空间三角形求交，</w:t>
-      </w:r>
-      <w:r>
-        <w:rPr>
-          <w:rFonts w:hint="eastAsia"/>
-          <w:sz w:val="30"/>
-          <w:szCs w:val="30"/>
-        </w:rPr>
-        <w:t>先分类讨论有多少个点在想</w:t>
-      </w:r>
-      <w:r>
-        <w:rPr>
-          <w:rFonts w:hint="eastAsia"/>
-          <w:sz w:val="30"/>
-          <w:szCs w:val="30"/>
-        </w:rPr>
-        <w:t>test intersection</w:t>
-      </w:r>
-      <w:r>
-        <w:rPr>
-          <w:rFonts w:hint="eastAsia"/>
-          <w:sz w:val="30"/>
-          <w:szCs w:val="30"/>
-        </w:rPr>
-        <w:t>的</w:t>
-      </w:r>
-      <w:r>
-        <w:rPr>
-          <w:rFonts w:hint="eastAsia"/>
-          <w:sz w:val="30"/>
-          <w:szCs w:val="30"/>
-        </w:rPr>
-        <w:t>y</w:t>
-      </w:r>
-      <w:r>
-        <w:rPr>
-          <w:rFonts w:hint="eastAsia"/>
-          <w:sz w:val="30"/>
-          <w:szCs w:val="30"/>
-        </w:rPr>
-        <w:t>坐标上，然后一类</w:t>
-      </w:r>
-      <w:proofErr w:type="gramStart"/>
-      <w:r>
-        <w:rPr>
-          <w:rFonts w:hint="eastAsia"/>
-          <w:sz w:val="30"/>
-          <w:szCs w:val="30"/>
-        </w:rPr>
-        <w:t>一类</w:t>
-      </w:r>
-      <w:proofErr w:type="gramEnd"/>
-      <w:r>
-        <w:rPr>
-          <w:rFonts w:hint="eastAsia"/>
-          <w:sz w:val="30"/>
-          <w:szCs w:val="30"/>
-        </w:rPr>
-        <w:t>讨论，最后</w:t>
-      </w:r>
-      <w:r>
-        <w:rPr>
-          <w:rFonts w:hint="eastAsia"/>
-          <w:sz w:val="30"/>
-          <w:szCs w:val="30"/>
-        </w:rPr>
-        <w:t>返回</w:t>
-      </w:r>
-      <w:r>
-        <w:rPr>
-          <w:rFonts w:hint="eastAsia"/>
-          <w:sz w:val="30"/>
-          <w:szCs w:val="30"/>
-        </w:rPr>
-        <w:t>true</w:t>
-      </w:r>
-      <w:r>
-        <w:rPr>
-          <w:rFonts w:hint="eastAsia"/>
-          <w:sz w:val="30"/>
-          <w:szCs w:val="30"/>
-        </w:rPr>
-        <w:t>和直线与</w:t>
-      </w:r>
-      <w:r>
-        <w:rPr>
-          <w:rFonts w:hint="eastAsia"/>
-          <w:sz w:val="30"/>
-          <w:szCs w:val="30"/>
-        </w:rPr>
-        <w:t>三角形的两个交点的</w:t>
-      </w:r>
-      <w:r>
-        <w:rPr>
-          <w:rFonts w:hint="eastAsia"/>
-          <w:sz w:val="30"/>
-          <w:szCs w:val="30"/>
-        </w:rPr>
-        <w:t>x</w:t>
-      </w:r>
-      <w:r>
-        <w:rPr>
-          <w:rFonts w:hint="eastAsia"/>
-          <w:sz w:val="30"/>
-          <w:szCs w:val="30"/>
-        </w:rPr>
-        <w:t>坐标，或者返回</w:t>
-      </w:r>
-      <w:r>
-        <w:rPr>
-          <w:rFonts w:hint="eastAsia"/>
-          <w:sz w:val="30"/>
-          <w:szCs w:val="30"/>
-        </w:rPr>
-        <w:t>false</w:t>
-      </w:r>
-      <w:proofErr w:type="gramStart"/>
-      <w:r>
-        <w:rPr>
-          <w:rFonts w:hint="eastAsia"/>
-          <w:sz w:val="30"/>
-          <w:szCs w:val="30"/>
-        </w:rPr>
-        <w:t>表示求交失败</w:t>
-      </w:r>
-      <w:proofErr w:type="gramEnd"/>
-      <w:r>
-        <w:rPr>
-          <w:rFonts w:hint="eastAsia"/>
-          <w:sz w:val="30"/>
-          <w:szCs w:val="30"/>
-        </w:rPr>
-        <w:t>。</w:t>
+        <w:t>然后这个横着的直线和三角形求到刚好俩交点，也是有点麻烦的原来。但是大体思路和逻辑都是抄NoiseUtSlicer的平行于xz平面和空间三角形求交，先分类讨论有多少个点在想test intersection的y坐标上，然后一类一类讨论，最后返回true和直线与三角形的两个交点的x坐标，或者返回false表示求交失败。</w:t>
       </w:r>
     </w:p>
     <w:p>
@@ -1122,51 +370,7 @@
           <w:sz w:val="30"/>
           <w:szCs w:val="30"/>
         </w:rPr>
-        <w:t>然后逐像素插值的时候，发现要先根据在屏幕的位置找到当前像素的双线性插值系数（</w:t>
-      </w:r>
-      <w:proofErr w:type="spellStart"/>
-      <w:r>
-        <w:rPr>
-          <w:rFonts w:hint="eastAsia"/>
-          <w:sz w:val="30"/>
-          <w:szCs w:val="30"/>
-        </w:rPr>
-        <w:t>s,t</w:t>
-      </w:r>
-      <w:proofErr w:type="spellEnd"/>
-      <w:r>
-        <w:rPr>
-          <w:rFonts w:hint="eastAsia"/>
-          <w:sz w:val="30"/>
-          <w:szCs w:val="30"/>
-        </w:rPr>
-        <w:t>）。</w:t>
-      </w:r>
-      <w:r>
-        <w:rPr>
-          <w:rFonts w:hint="eastAsia"/>
-          <w:sz w:val="30"/>
-          <w:szCs w:val="30"/>
-        </w:rPr>
-        <w:t>一维线性插值系数就好求了，二</w:t>
-      </w:r>
-      <w:proofErr w:type="gramStart"/>
-      <w:r>
-        <w:rPr>
-          <w:rFonts w:hint="eastAsia"/>
-          <w:sz w:val="30"/>
-          <w:szCs w:val="30"/>
-        </w:rPr>
-        <w:t>维还要</w:t>
-      </w:r>
-      <w:proofErr w:type="gramEnd"/>
-      <w:r>
-        <w:rPr>
-          <w:rFonts w:hint="eastAsia"/>
-          <w:sz w:val="30"/>
-          <w:szCs w:val="30"/>
-        </w:rPr>
-        <w:t>稍稍解个方程。</w:t>
+        <w:t>然后逐像素插值的时候，发现要先根据在屏幕的位置找到当前像素的双线性插值系数（s,t）。一维线性插值系数就好求了，二维还要稍稍解个方程。</w:t>
       </w:r>
     </w:p>
     <w:p>
@@ -1179,14 +383,12 @@
       </w:pPr>
       <w:r>
         <w:rPr>
-          <w:noProof/>
-          <w:sz w:val="30"/>
-          <w:szCs w:val="30"/>
-        </w:rPr>
-        <w:lastRenderedPageBreak/>
+          <w:sz w:val="30"/>
+          <w:szCs w:val="30"/>
+        </w:rPr>
         <w:drawing>
           <wp:inline distT="0" distB="0" distL="0" distR="0">
-            <wp:extent cx="5274310" cy="3172276"/>
+            <wp:extent cx="5274310" cy="3171825"/>
             <wp:effectExtent l="19050" t="0" r="2540" b="0"/>
             <wp:docPr id="1" name="图片 1" descr="F:\1VS PROJECT\console-Tiny-3D-Game\doc\双线性插值.png"/>
             <wp:cNvGraphicFramePr>
@@ -1196,19 +398,19 @@
               <a:graphicData uri="http://schemas.openxmlformats.org/drawingml/2006/picture">
                 <pic:pic xmlns:pic="http://schemas.openxmlformats.org/drawingml/2006/picture">
                   <pic:nvPicPr>
-                    <pic:cNvPr id="0" name="Picture 1" descr="F:\1VS PROJECT\console-Tiny-3D-Game\doc\双线性插值.png"/>
+                    <pic:cNvPr id="1" name="图片 1" descr="F:\1VS PROJECT\console-Tiny-3D-Game\doc\双线性插值.png"/>
                     <pic:cNvPicPr>
                       <a:picLocks noChangeAspect="1" noChangeArrowheads="1"/>
                     </pic:cNvPicPr>
                   </pic:nvPicPr>
                   <pic:blipFill>
-                    <a:blip r:embed="rId8"/>
+                    <a:blip r:embed="rId5"/>
                     <a:srcRect/>
                     <a:stretch>
                       <a:fillRect/>
                     </a:stretch>
                   </pic:blipFill>
-                  <pic:spPr bwMode="auto">
+                  <pic:spPr>
                     <a:xfrm>
                       <a:off x="0" y="0"/>
                       <a:ext cx="5274310" cy="3172276"/>
@@ -1252,23 +454,7 @@
           <w:sz w:val="30"/>
           <w:szCs w:val="30"/>
         </w:rPr>
-        <w:t>若已知三角形内的</w:t>
-      </w:r>
-      <w:r>
-        <w:rPr>
-          <w:rFonts w:hint="eastAsia"/>
-          <w:sz w:val="30"/>
-          <w:szCs w:val="30"/>
-        </w:rPr>
-        <w:t>p</w:t>
-      </w:r>
-      <w:r>
-        <w:rPr>
-          <w:rFonts w:hint="eastAsia"/>
-          <w:sz w:val="30"/>
-          <w:szCs w:val="30"/>
-        </w:rPr>
-        <w:t>点，还有两个基底向量</w:t>
+        <w:t>若已知三角形内的p点，还有两个基底向量</w:t>
       </w:r>
       <m:oMath>
         <m:acc>
@@ -1305,6 +491,13 @@
                   </w:rPr>
                   <m:t>v</m:t>
                 </m:r>
+                <m:ctrlPr>
+                  <w:rPr>
+                    <w:rFonts w:ascii="Cambria Math" w:hAnsi="Cambria Math"/>
+                    <w:sz w:val="30"/>
+                    <w:szCs w:val="30"/>
+                  </w:rPr>
+                </m:ctrlPr>
               </m:e>
               <m:sub>
                 <m:r>
@@ -1318,8 +511,22 @@
                   </w:rPr>
                   <m:t>1</m:t>
                 </m:r>
+                <m:ctrlPr>
+                  <w:rPr>
+                    <w:rFonts w:ascii="Cambria Math" w:hAnsi="Cambria Math"/>
+                    <w:sz w:val="30"/>
+                    <w:szCs w:val="30"/>
+                  </w:rPr>
+                </m:ctrlPr>
               </m:sub>
             </m:sSub>
+            <m:ctrlPr>
+              <w:rPr>
+                <w:rFonts w:ascii="Cambria Math" w:hAnsi="Cambria Math"/>
+                <w:sz w:val="30"/>
+                <w:szCs w:val="30"/>
+              </w:rPr>
+            </m:ctrlPr>
           </m:e>
         </m:acc>
         <m:r>
@@ -1356,6 +563,13 @@
               </w:rPr>
               <m:t>AB</m:t>
             </m:r>
+            <m:ctrlPr>
+              <w:rPr>
+                <w:rFonts w:ascii="Cambria Math" w:hAnsi="Cambria Math"/>
+                <w:sz w:val="30"/>
+                <w:szCs w:val="30"/>
+              </w:rPr>
+            </m:ctrlPr>
           </m:e>
         </m:acc>
         <m:r>
@@ -1403,6 +617,13 @@
                   </w:rPr>
                   <m:t>v</m:t>
                 </m:r>
+                <m:ctrlPr>
+                  <w:rPr>
+                    <w:rFonts w:ascii="Cambria Math" w:hAnsi="Cambria Math"/>
+                    <w:sz w:val="30"/>
+                    <w:szCs w:val="30"/>
+                  </w:rPr>
+                </m:ctrlPr>
               </m:e>
               <m:sub>
                 <m:r>
@@ -1416,8 +637,22 @@
                   </w:rPr>
                   <m:t>2</m:t>
                 </m:r>
+                <m:ctrlPr>
+                  <w:rPr>
+                    <w:rFonts w:ascii="Cambria Math" w:hAnsi="Cambria Math"/>
+                    <w:sz w:val="30"/>
+                    <w:szCs w:val="30"/>
+                  </w:rPr>
+                </m:ctrlPr>
               </m:sub>
             </m:sSub>
+            <m:ctrlPr>
+              <w:rPr>
+                <w:rFonts w:ascii="Cambria Math" w:hAnsi="Cambria Math"/>
+                <w:sz w:val="30"/>
+                <w:szCs w:val="30"/>
+              </w:rPr>
+            </m:ctrlPr>
           </m:e>
         </m:acc>
         <m:r>
@@ -1454,6 +689,13 @@
               </w:rPr>
               <m:t>AC</m:t>
             </m:r>
+            <m:ctrlPr>
+              <w:rPr>
+                <w:rFonts w:ascii="Cambria Math" w:hAnsi="Cambria Math"/>
+                <w:sz w:val="30"/>
+                <w:szCs w:val="30"/>
+              </w:rPr>
+            </m:ctrlPr>
           </m:e>
         </m:acc>
       </m:oMath>
@@ -1490,6 +732,13 @@
                 </w:rPr>
                 <m:t>p</m:t>
               </m:r>
+              <m:ctrlPr>
+                <w:rPr>
+                  <w:rFonts w:ascii="Cambria Math" w:hAnsi="Cambria Math"/>
+                  <w:sz w:val="30"/>
+                  <w:szCs w:val="30"/>
+                </w:rPr>
+              </m:ctrlPr>
             </m:e>
           </m:acc>
           <m:r>
@@ -1537,6 +786,13 @@
                     </w:rPr>
                     <m:t>v</m:t>
                   </m:r>
+                  <m:ctrlPr>
+                    <w:rPr>
+                      <w:rFonts w:ascii="Cambria Math" w:hAnsi="Cambria Math"/>
+                      <w:sz w:val="30"/>
+                      <w:szCs w:val="30"/>
+                    </w:rPr>
+                  </m:ctrlPr>
                 </m:e>
                 <m:sub>
                   <m:r>
@@ -1550,8 +806,22 @@
                     </w:rPr>
                     <m:t>1</m:t>
                   </m:r>
+                  <m:ctrlPr>
+                    <w:rPr>
+                      <w:rFonts w:ascii="Cambria Math" w:hAnsi="Cambria Math"/>
+                      <w:sz w:val="30"/>
+                      <w:szCs w:val="30"/>
+                    </w:rPr>
+                  </m:ctrlPr>
                 </m:sub>
               </m:sSub>
+              <m:ctrlPr>
+                <w:rPr>
+                  <w:rFonts w:ascii="Cambria Math" w:hAnsi="Cambria Math"/>
+                  <w:sz w:val="30"/>
+                  <w:szCs w:val="30"/>
+                </w:rPr>
+              </m:ctrlPr>
             </m:e>
           </m:acc>
           <m:r>
@@ -1599,6 +869,13 @@
                     </w:rPr>
                     <m:t>v</m:t>
                   </m:r>
+                  <m:ctrlPr>
+                    <w:rPr>
+                      <w:rFonts w:ascii="Cambria Math" w:hAnsi="Cambria Math"/>
+                      <w:sz w:val="30"/>
+                      <w:szCs w:val="30"/>
+                    </w:rPr>
+                  </m:ctrlPr>
                 </m:e>
                 <m:sub>
                   <m:r>
@@ -1612,8 +889,22 @@
                     </w:rPr>
                     <m:t>2</m:t>
                   </m:r>
+                  <m:ctrlPr>
+                    <w:rPr>
+                      <w:rFonts w:ascii="Cambria Math" w:hAnsi="Cambria Math"/>
+                      <w:sz w:val="30"/>
+                      <w:szCs w:val="30"/>
+                    </w:rPr>
+                  </m:ctrlPr>
                 </m:sub>
               </m:sSub>
+              <m:ctrlPr>
+                <w:rPr>
+                  <w:rFonts w:ascii="Cambria Math" w:hAnsi="Cambria Math"/>
+                  <w:sz w:val="30"/>
+                  <w:szCs w:val="30"/>
+                </w:rPr>
+              </m:ctrlPr>
             </m:e>
           </m:acc>
         </m:oMath>
@@ -1698,6 +989,13 @@
                         </w:rPr>
                         <m:t>sx</m:t>
                       </m:r>
+                      <m:ctrlPr>
+                        <w:rPr>
+                          <w:rFonts w:ascii="Cambria Math" w:hAnsi="Cambria Math"/>
+                          <w:sz w:val="30"/>
+                          <w:szCs w:val="30"/>
+                        </w:rPr>
+                      </m:ctrlPr>
                     </m:e>
                     <m:sub>
                       <m:r>
@@ -1711,6 +1009,13 @@
                         </w:rPr>
                         <m:t>v1</m:t>
                       </m:r>
+                      <m:ctrlPr>
+                        <w:rPr>
+                          <w:rFonts w:ascii="Cambria Math" w:hAnsi="Cambria Math"/>
+                          <w:sz w:val="30"/>
+                          <w:szCs w:val="30"/>
+                        </w:rPr>
+                      </m:ctrlPr>
                     </m:sub>
                   </m:sSub>
                   <m:r>
@@ -1746,6 +1051,13 @@
                         </w:rPr>
                         <m:t>tx</m:t>
                       </m:r>
+                      <m:ctrlPr>
+                        <w:rPr>
+                          <w:rFonts w:ascii="Cambria Math" w:hAnsi="Cambria Math"/>
+                          <w:sz w:val="30"/>
+                          <w:szCs w:val="30"/>
+                        </w:rPr>
+                      </m:ctrlPr>
                     </m:e>
                     <m:sub>
                       <m:r>
@@ -1759,6 +1071,13 @@
                         </w:rPr>
                         <m:t>v2</m:t>
                       </m:r>
+                      <m:ctrlPr>
+                        <w:rPr>
+                          <w:rFonts w:ascii="Cambria Math" w:hAnsi="Cambria Math"/>
+                          <w:sz w:val="30"/>
+                          <w:szCs w:val="30"/>
+                        </w:rPr>
+                      </m:ctrlPr>
                     </m:sub>
                   </m:sSub>
                   <m:r>
@@ -1794,6 +1113,13 @@
                         </w:rPr>
                         <m:t>x</m:t>
                       </m:r>
+                      <m:ctrlPr>
+                        <w:rPr>
+                          <w:rFonts w:ascii="Cambria Math" w:hAnsi="Cambria Math"/>
+                          <w:sz w:val="30"/>
+                          <w:szCs w:val="30"/>
+                        </w:rPr>
+                      </m:ctrlPr>
                     </m:e>
                     <m:sub>
                       <m:r>
@@ -1807,8 +1133,22 @@
                         </w:rPr>
                         <m:t>p</m:t>
                       </m:r>
+                      <m:ctrlPr>
+                        <w:rPr>
+                          <w:rFonts w:ascii="Cambria Math" w:hAnsi="Cambria Math"/>
+                          <w:sz w:val="30"/>
+                          <w:szCs w:val="30"/>
+                        </w:rPr>
+                      </m:ctrlPr>
                     </m:sub>
                   </m:sSub>
+                  <m:ctrlPr>
+                    <w:rPr>
+                      <w:rFonts w:ascii="Cambria Math" w:hAnsi="Cambria Math"/>
+                      <w:sz w:val="30"/>
+                      <w:szCs w:val="30"/>
+                    </w:rPr>
+                  </m:ctrlPr>
                 </m:e>
                 <m:e>
                   <m:sSub>
@@ -1833,6 +1173,13 @@
                         </w:rPr>
                         <m:t>sy</m:t>
                       </m:r>
+                      <m:ctrlPr>
+                        <w:rPr>
+                          <w:rFonts w:ascii="Cambria Math" w:hAnsi="Cambria Math"/>
+                          <w:sz w:val="30"/>
+                          <w:szCs w:val="30"/>
+                        </w:rPr>
+                      </m:ctrlPr>
                     </m:e>
                     <m:sub>
                       <m:r>
@@ -1846,6 +1193,13 @@
                         </w:rPr>
                         <m:t>x1</m:t>
                       </m:r>
+                      <m:ctrlPr>
+                        <w:rPr>
+                          <w:rFonts w:ascii="Cambria Math" w:hAnsi="Cambria Math"/>
+                          <w:sz w:val="30"/>
+                          <w:szCs w:val="30"/>
+                        </w:rPr>
+                      </m:ctrlPr>
                     </m:sub>
                   </m:sSub>
                   <m:r>
@@ -1881,6 +1235,13 @@
                         </w:rPr>
                         <m:t>ty</m:t>
                       </m:r>
+                      <m:ctrlPr>
+                        <w:rPr>
+                          <w:rFonts w:ascii="Cambria Math" w:hAnsi="Cambria Math"/>
+                          <w:sz w:val="30"/>
+                          <w:szCs w:val="30"/>
+                        </w:rPr>
+                      </m:ctrlPr>
                     </m:e>
                     <m:sub>
                       <m:r>
@@ -1894,6 +1255,13 @@
                         </w:rPr>
                         <m:t>v2</m:t>
                       </m:r>
+                      <m:ctrlPr>
+                        <w:rPr>
+                          <w:rFonts w:ascii="Cambria Math" w:hAnsi="Cambria Math"/>
+                          <w:sz w:val="30"/>
+                          <w:szCs w:val="30"/>
+                        </w:rPr>
+                      </m:ctrlPr>
                     </m:sub>
                   </m:sSub>
                   <m:r>
@@ -1929,6 +1297,13 @@
                         </w:rPr>
                         <m:t>y</m:t>
                       </m:r>
+                      <m:ctrlPr>
+                        <w:rPr>
+                          <w:rFonts w:ascii="Cambria Math" w:hAnsi="Cambria Math"/>
+                          <w:sz w:val="30"/>
+                          <w:szCs w:val="30"/>
+                        </w:rPr>
+                      </m:ctrlPr>
                     </m:e>
                     <m:sub>
                       <m:r>
@@ -1942,10 +1317,31 @@
                         </w:rPr>
                         <m:t>p</m:t>
                       </m:r>
+                      <m:ctrlPr>
+                        <w:rPr>
+                          <w:rFonts w:ascii="Cambria Math" w:hAnsi="Cambria Math"/>
+                          <w:sz w:val="30"/>
+                          <w:szCs w:val="30"/>
+                        </w:rPr>
+                      </m:ctrlPr>
                     </m:sub>
                   </m:sSub>
+                  <m:ctrlPr>
+                    <w:rPr>
+                      <w:rFonts w:ascii="Cambria Math" w:hAnsi="Cambria Math"/>
+                      <w:sz w:val="30"/>
+                      <w:szCs w:val="30"/>
+                    </w:rPr>
+                  </m:ctrlPr>
                 </m:e>
               </m:eqArr>
+              <m:ctrlPr>
+                <w:rPr>
+                  <w:rFonts w:ascii="Cambria Math" w:hAnsi="Cambria Math"/>
+                  <w:sz w:val="30"/>
+                  <w:szCs w:val="30"/>
+                </w:rPr>
+              </m:ctrlPr>
             </m:e>
           </m:d>
         </m:oMath>
@@ -1972,25 +1368,7 @@
           <w:sz w:val="30"/>
           <w:szCs w:val="30"/>
         </w:rPr>
-        <w:t>其中</w:t>
-      </w:r>
-      <w:proofErr w:type="spellStart"/>
-      <w:r>
-        <w:rPr>
-          <w:rFonts w:hint="eastAsia"/>
-          <w:sz w:val="30"/>
-          <w:szCs w:val="30"/>
-        </w:rPr>
-        <w:t>s,t</w:t>
-      </w:r>
-      <w:proofErr w:type="spellEnd"/>
-      <w:r>
-        <w:rPr>
-          <w:rFonts w:hint="eastAsia"/>
-          <w:sz w:val="30"/>
-          <w:szCs w:val="30"/>
-        </w:rPr>
-        <w:t>是未知量，根据克拉默法则</w:t>
+        <w:t>其中s,t是未知量，根据克拉默法则</w:t>
       </w:r>
     </w:p>
     <w:p>
@@ -2103,6 +1481,13 @@
                                       </w:rPr>
                                       <m:t>x</m:t>
                                     </m:r>
+                                    <m:ctrlPr>
+                                      <w:rPr>
+                                        <w:rFonts w:ascii="Cambria Math" w:hAnsi="Cambria Math"/>
+                                        <w:sz w:val="30"/>
+                                        <w:szCs w:val="30"/>
+                                      </w:rPr>
+                                    </m:ctrlPr>
                                   </m:e>
                                   <m:sub>
                                     <m:r>
@@ -2116,8 +1501,22 @@
                                       </w:rPr>
                                       <m:t>p</m:t>
                                     </m:r>
+                                    <m:ctrlPr>
+                                      <w:rPr>
+                                        <w:rFonts w:ascii="Cambria Math" w:hAnsi="Cambria Math"/>
+                                        <w:sz w:val="30"/>
+                                        <w:szCs w:val="30"/>
+                                      </w:rPr>
+                                    </m:ctrlPr>
                                   </m:sub>
                                 </m:sSub>
+                                <m:ctrlPr>
+                                  <w:rPr>
+                                    <w:rFonts w:ascii="Cambria Math" w:hAnsi="Cambria Math"/>
+                                    <w:sz w:val="30"/>
+                                    <w:szCs w:val="30"/>
+                                  </w:rPr>
+                                </m:ctrlPr>
                               </m:e>
                               <m:e>
                                 <m:sSub>
@@ -2142,6 +1541,13 @@
                                       </w:rPr>
                                       <m:t>x</m:t>
                                     </m:r>
+                                    <m:ctrlPr>
+                                      <w:rPr>
+                                        <w:rFonts w:ascii="Cambria Math" w:hAnsi="Cambria Math"/>
+                                        <w:sz w:val="30"/>
+                                        <w:szCs w:val="30"/>
+                                      </w:rPr>
+                                    </m:ctrlPr>
                                   </m:e>
                                   <m:sub>
                                     <m:r>
@@ -2155,8 +1561,22 @@
                                       </w:rPr>
                                       <m:t>v2</m:t>
                                     </m:r>
+                                    <m:ctrlPr>
+                                      <w:rPr>
+                                        <w:rFonts w:ascii="Cambria Math" w:hAnsi="Cambria Math"/>
+                                        <w:sz w:val="30"/>
+                                        <w:szCs w:val="30"/>
+                                      </w:rPr>
+                                    </m:ctrlPr>
                                   </m:sub>
                                 </m:sSub>
+                                <m:ctrlPr>
+                                  <w:rPr>
+                                    <w:rFonts w:ascii="Cambria Math" w:hAnsi="Cambria Math"/>
+                                    <w:sz w:val="30"/>
+                                    <w:szCs w:val="30"/>
+                                  </w:rPr>
+                                </m:ctrlPr>
                               </m:e>
                             </m:mr>
                             <m:mr>
@@ -2183,6 +1603,13 @@
                                       </w:rPr>
                                       <m:t>y</m:t>
                                     </m:r>
+                                    <m:ctrlPr>
+                                      <w:rPr>
+                                        <w:rFonts w:ascii="Cambria Math" w:hAnsi="Cambria Math"/>
+                                        <w:sz w:val="30"/>
+                                        <w:szCs w:val="30"/>
+                                      </w:rPr>
+                                    </m:ctrlPr>
                                   </m:e>
                                   <m:sub>
                                     <m:r>
@@ -2196,8 +1623,22 @@
                                       </w:rPr>
                                       <m:t>p</m:t>
                                     </m:r>
+                                    <m:ctrlPr>
+                                      <w:rPr>
+                                        <w:rFonts w:ascii="Cambria Math" w:hAnsi="Cambria Math"/>
+                                        <w:sz w:val="30"/>
+                                        <w:szCs w:val="30"/>
+                                      </w:rPr>
+                                    </m:ctrlPr>
                                   </m:sub>
                                 </m:sSub>
+                                <m:ctrlPr>
+                                  <w:rPr>
+                                    <w:rFonts w:ascii="Cambria Math" w:hAnsi="Cambria Math"/>
+                                    <w:sz w:val="30"/>
+                                    <w:szCs w:val="30"/>
+                                  </w:rPr>
+                                </m:ctrlPr>
                               </m:e>
                               <m:e>
                                 <m:sSub>
@@ -2222,6 +1663,13 @@
                                       </w:rPr>
                                       <m:t>y</m:t>
                                     </m:r>
+                                    <m:ctrlPr>
+                                      <w:rPr>
+                                        <w:rFonts w:ascii="Cambria Math" w:hAnsi="Cambria Math"/>
+                                        <w:sz w:val="30"/>
+                                        <w:szCs w:val="30"/>
+                                      </w:rPr>
+                                    </m:ctrlPr>
                                   </m:e>
                                   <m:sub>
                                     <m:r>
@@ -2235,13 +1683,41 @@
                                       </w:rPr>
                                       <m:t>v2</m:t>
                                     </m:r>
+                                    <m:ctrlPr>
+                                      <w:rPr>
+                                        <w:rFonts w:ascii="Cambria Math" w:hAnsi="Cambria Math"/>
+                                        <w:sz w:val="30"/>
+                                        <w:szCs w:val="30"/>
+                                      </w:rPr>
+                                    </m:ctrlPr>
                                   </m:sub>
                                 </m:sSub>
+                                <m:ctrlPr>
+                                  <w:rPr>
+                                    <w:rFonts w:ascii="Cambria Math" w:hAnsi="Cambria Math"/>
+                                    <w:sz w:val="30"/>
+                                    <w:szCs w:val="30"/>
+                                  </w:rPr>
+                                </m:ctrlPr>
                               </m:e>
                             </m:mr>
                           </m:m>
+                          <m:ctrlPr>
+                            <w:rPr>
+                              <w:rFonts w:ascii="Cambria Math" w:hAnsi="Cambria Math"/>
+                              <w:sz w:val="30"/>
+                              <w:szCs w:val="30"/>
+                            </w:rPr>
+                          </m:ctrlPr>
                         </m:e>
                       </m:d>
+                      <m:ctrlPr>
+                        <w:rPr>
+                          <w:rFonts w:ascii="Cambria Math" w:hAnsi="Cambria Math"/>
+                          <w:sz w:val="30"/>
+                          <w:szCs w:val="30"/>
+                        </w:rPr>
+                      </m:ctrlPr>
                     </m:num>
                     <m:den>
                       <m:d>
@@ -2299,6 +1775,13 @@
                                       </w:rPr>
                                       <m:t>x</m:t>
                                     </m:r>
+                                    <m:ctrlPr>
+                                      <w:rPr>
+                                        <w:rFonts w:ascii="Cambria Math" w:hAnsi="Cambria Math"/>
+                                        <w:sz w:val="30"/>
+                                        <w:szCs w:val="30"/>
+                                      </w:rPr>
+                                    </m:ctrlPr>
                                   </m:e>
                                   <m:sub>
                                     <m:r>
@@ -2312,8 +1795,22 @@
                                       </w:rPr>
                                       <m:t>v1</m:t>
                                     </m:r>
+                                    <m:ctrlPr>
+                                      <w:rPr>
+                                        <w:rFonts w:ascii="Cambria Math" w:hAnsi="Cambria Math"/>
+                                        <w:sz w:val="30"/>
+                                        <w:szCs w:val="30"/>
+                                      </w:rPr>
+                                    </m:ctrlPr>
                                   </m:sub>
                                 </m:sSub>
+                                <m:ctrlPr>
+                                  <w:rPr>
+                                    <w:rFonts w:ascii="Cambria Math" w:hAnsi="Cambria Math"/>
+                                    <w:sz w:val="30"/>
+                                    <w:szCs w:val="30"/>
+                                  </w:rPr>
+                                </m:ctrlPr>
                               </m:e>
                               <m:e>
                                 <m:sSub>
@@ -2338,6 +1835,13 @@
                                       </w:rPr>
                                       <m:t>x</m:t>
                                     </m:r>
+                                    <m:ctrlPr>
+                                      <w:rPr>
+                                        <w:rFonts w:ascii="Cambria Math" w:hAnsi="Cambria Math"/>
+                                        <w:sz w:val="30"/>
+                                        <w:szCs w:val="30"/>
+                                      </w:rPr>
+                                    </m:ctrlPr>
                                   </m:e>
                                   <m:sub>
                                     <m:r>
@@ -2351,8 +1855,22 @@
                                       </w:rPr>
                                       <m:t>v2</m:t>
                                     </m:r>
+                                    <m:ctrlPr>
+                                      <w:rPr>
+                                        <w:rFonts w:ascii="Cambria Math" w:hAnsi="Cambria Math"/>
+                                        <w:sz w:val="30"/>
+                                        <w:szCs w:val="30"/>
+                                      </w:rPr>
+                                    </m:ctrlPr>
                                   </m:sub>
                                 </m:sSub>
+                                <m:ctrlPr>
+                                  <w:rPr>
+                                    <w:rFonts w:ascii="Cambria Math" w:hAnsi="Cambria Math"/>
+                                    <w:sz w:val="30"/>
+                                    <w:szCs w:val="30"/>
+                                  </w:rPr>
+                                </m:ctrlPr>
                               </m:e>
                             </m:mr>
                             <m:mr>
@@ -2379,6 +1897,13 @@
                                       </w:rPr>
                                       <m:t>y</m:t>
                                     </m:r>
+                                    <m:ctrlPr>
+                                      <w:rPr>
+                                        <w:rFonts w:ascii="Cambria Math" w:hAnsi="Cambria Math"/>
+                                        <w:sz w:val="30"/>
+                                        <w:szCs w:val="30"/>
+                                      </w:rPr>
+                                    </m:ctrlPr>
                                   </m:e>
                                   <m:sub>
                                     <m:r>
@@ -2392,8 +1917,22 @@
                                       </w:rPr>
                                       <m:t>v1</m:t>
                                     </m:r>
+                                    <m:ctrlPr>
+                                      <w:rPr>
+                                        <w:rFonts w:ascii="Cambria Math" w:hAnsi="Cambria Math"/>
+                                        <w:sz w:val="30"/>
+                                        <w:szCs w:val="30"/>
+                                      </w:rPr>
+                                    </m:ctrlPr>
                                   </m:sub>
                                 </m:sSub>
+                                <m:ctrlPr>
+                                  <w:rPr>
+                                    <w:rFonts w:ascii="Cambria Math" w:hAnsi="Cambria Math"/>
+                                    <w:sz w:val="30"/>
+                                    <w:szCs w:val="30"/>
+                                  </w:rPr>
+                                </m:ctrlPr>
                               </m:e>
                               <m:e>
                                 <m:sSub>
@@ -2418,6 +1957,13 @@
                                       </w:rPr>
                                       <m:t>y</m:t>
                                     </m:r>
+                                    <m:ctrlPr>
+                                      <w:rPr>
+                                        <w:rFonts w:ascii="Cambria Math" w:hAnsi="Cambria Math"/>
+                                        <w:sz w:val="30"/>
+                                        <w:szCs w:val="30"/>
+                                      </w:rPr>
+                                    </m:ctrlPr>
                                   </m:e>
                                   <m:sub>
                                     <m:r>
@@ -2431,13 +1977,41 @@
                                       </w:rPr>
                                       <m:t>v2</m:t>
                                     </m:r>
+                                    <m:ctrlPr>
+                                      <w:rPr>
+                                        <w:rFonts w:ascii="Cambria Math" w:hAnsi="Cambria Math"/>
+                                        <w:sz w:val="30"/>
+                                        <w:szCs w:val="30"/>
+                                      </w:rPr>
+                                    </m:ctrlPr>
                                   </m:sub>
                                 </m:sSub>
+                                <m:ctrlPr>
+                                  <w:rPr>
+                                    <w:rFonts w:ascii="Cambria Math" w:hAnsi="Cambria Math"/>
+                                    <w:sz w:val="30"/>
+                                    <w:szCs w:val="30"/>
+                                  </w:rPr>
+                                </m:ctrlPr>
                               </m:e>
                             </m:mr>
                           </m:m>
+                          <m:ctrlPr>
+                            <w:rPr>
+                              <w:rFonts w:ascii="Cambria Math" w:hAnsi="Cambria Math"/>
+                              <w:sz w:val="30"/>
+                              <w:szCs w:val="30"/>
+                            </w:rPr>
+                          </m:ctrlPr>
                         </m:e>
                       </m:d>
+                      <m:ctrlPr>
+                        <w:rPr>
+                          <w:rFonts w:ascii="Cambria Math" w:hAnsi="Cambria Math"/>
+                          <w:sz w:val="30"/>
+                          <w:szCs w:val="30"/>
+                        </w:rPr>
+                      </m:ctrlPr>
                     </m:den>
                   </m:f>
                   <m:r>
@@ -2484,6 +2058,13 @@
                             </w:rPr>
                             <m:t>x</m:t>
                           </m:r>
+                          <m:ctrlPr>
+                            <w:rPr>
+                              <w:rFonts w:ascii="Cambria Math" w:hAnsi="Cambria Math"/>
+                              <w:sz w:val="30"/>
+                              <w:szCs w:val="30"/>
+                            </w:rPr>
+                          </m:ctrlPr>
                         </m:e>
                         <m:sub>
                           <m:r>
@@ -2497,6 +2078,13 @@
                             </w:rPr>
                             <m:t>p</m:t>
                           </m:r>
+                          <m:ctrlPr>
+                            <w:rPr>
+                              <w:rFonts w:ascii="Cambria Math" w:hAnsi="Cambria Math"/>
+                              <w:sz w:val="30"/>
+                              <w:szCs w:val="30"/>
+                            </w:rPr>
+                          </m:ctrlPr>
                         </m:sub>
                       </m:sSub>
                       <m:sSub>
@@ -2521,6 +2109,13 @@
                             </w:rPr>
                             <m:t>y</m:t>
                           </m:r>
+                          <m:ctrlPr>
+                            <w:rPr>
+                              <w:rFonts w:ascii="Cambria Math" w:hAnsi="Cambria Math"/>
+                              <w:sz w:val="30"/>
+                              <w:szCs w:val="30"/>
+                            </w:rPr>
+                          </m:ctrlPr>
                         </m:e>
                         <m:sub>
                           <m:r>
@@ -2534,6 +2129,13 @@
                             </w:rPr>
                             <m:t>v2</m:t>
                           </m:r>
+                          <m:ctrlPr>
+                            <w:rPr>
+                              <w:rFonts w:ascii="Cambria Math" w:hAnsi="Cambria Math"/>
+                              <w:sz w:val="30"/>
+                              <w:szCs w:val="30"/>
+                            </w:rPr>
+                          </m:ctrlPr>
                         </m:sub>
                       </m:sSub>
                       <m:r>
@@ -2569,6 +2171,13 @@
                             </w:rPr>
                             <m:t>x</m:t>
                           </m:r>
+                          <m:ctrlPr>
+                            <w:rPr>
+                              <w:rFonts w:ascii="Cambria Math" w:hAnsi="Cambria Math"/>
+                              <w:sz w:val="30"/>
+                              <w:szCs w:val="30"/>
+                            </w:rPr>
+                          </m:ctrlPr>
                         </m:e>
                         <m:sub>
                           <m:r>
@@ -2582,6 +2191,13 @@
                             </w:rPr>
                             <m:t>v2</m:t>
                           </m:r>
+                          <m:ctrlPr>
+                            <w:rPr>
+                              <w:rFonts w:ascii="Cambria Math" w:hAnsi="Cambria Math"/>
+                              <w:sz w:val="30"/>
+                              <w:szCs w:val="30"/>
+                            </w:rPr>
+                          </m:ctrlPr>
                         </m:sub>
                       </m:sSub>
                       <m:sSub>
@@ -2606,6 +2222,13 @@
                             </w:rPr>
                             <m:t>y</m:t>
                           </m:r>
+                          <m:ctrlPr>
+                            <w:rPr>
+                              <w:rFonts w:ascii="Cambria Math" w:hAnsi="Cambria Math"/>
+                              <w:sz w:val="30"/>
+                              <w:szCs w:val="30"/>
+                            </w:rPr>
+                          </m:ctrlPr>
                         </m:e>
                         <m:sub>
                           <m:r>
@@ -2619,8 +2242,22 @@
                             </w:rPr>
                             <m:t>P</m:t>
                           </m:r>
+                          <m:ctrlPr>
+                            <w:rPr>
+                              <w:rFonts w:ascii="Cambria Math" w:hAnsi="Cambria Math"/>
+                              <w:sz w:val="30"/>
+                              <w:szCs w:val="30"/>
+                            </w:rPr>
+                          </m:ctrlPr>
                         </m:sub>
                       </m:sSub>
+                      <m:ctrlPr>
+                        <w:rPr>
+                          <w:rFonts w:ascii="Cambria Math" w:hAnsi="Cambria Math"/>
+                          <w:sz w:val="30"/>
+                          <w:szCs w:val="30"/>
+                        </w:rPr>
+                      </m:ctrlPr>
                     </m:num>
                     <m:den>
                       <m:sSub>
@@ -2645,6 +2282,13 @@
                             </w:rPr>
                             <m:t>x</m:t>
                           </m:r>
+                          <m:ctrlPr>
+                            <w:rPr>
+                              <w:rFonts w:ascii="Cambria Math" w:hAnsi="Cambria Math"/>
+                              <w:sz w:val="30"/>
+                              <w:szCs w:val="30"/>
+                            </w:rPr>
+                          </m:ctrlPr>
                         </m:e>
                         <m:sub>
                           <m:r>
@@ -2658,6 +2302,13 @@
                             </w:rPr>
                             <m:t>v1</m:t>
                           </m:r>
+                          <m:ctrlPr>
+                            <w:rPr>
+                              <w:rFonts w:ascii="Cambria Math" w:hAnsi="Cambria Math"/>
+                              <w:sz w:val="30"/>
+                              <w:szCs w:val="30"/>
+                            </w:rPr>
+                          </m:ctrlPr>
                         </m:sub>
                       </m:sSub>
                       <m:sSub>
@@ -2682,6 +2333,13 @@
                             </w:rPr>
                             <m:t>y</m:t>
                           </m:r>
+                          <m:ctrlPr>
+                            <w:rPr>
+                              <w:rFonts w:ascii="Cambria Math" w:hAnsi="Cambria Math"/>
+                              <w:sz w:val="30"/>
+                              <w:szCs w:val="30"/>
+                            </w:rPr>
+                          </m:ctrlPr>
                         </m:e>
                         <m:sub>
                           <m:r>
@@ -2695,6 +2353,13 @@
                             </w:rPr>
                             <m:t>v2</m:t>
                           </m:r>
+                          <m:ctrlPr>
+                            <w:rPr>
+                              <w:rFonts w:ascii="Cambria Math" w:hAnsi="Cambria Math"/>
+                              <w:sz w:val="30"/>
+                              <w:szCs w:val="30"/>
+                            </w:rPr>
+                          </m:ctrlPr>
                         </m:sub>
                       </m:sSub>
                       <m:r>
@@ -2730,6 +2395,13 @@
                             </w:rPr>
                             <m:t>x</m:t>
                           </m:r>
+                          <m:ctrlPr>
+                            <w:rPr>
+                              <w:rFonts w:ascii="Cambria Math" w:hAnsi="Cambria Math"/>
+                              <w:sz w:val="30"/>
+                              <w:szCs w:val="30"/>
+                            </w:rPr>
+                          </m:ctrlPr>
                         </m:e>
                         <m:sub>
                           <m:r>
@@ -2743,6 +2415,13 @@
                             </w:rPr>
                             <m:t>v2</m:t>
                           </m:r>
+                          <m:ctrlPr>
+                            <w:rPr>
+                              <w:rFonts w:ascii="Cambria Math" w:hAnsi="Cambria Math"/>
+                              <w:sz w:val="30"/>
+                              <w:szCs w:val="30"/>
+                            </w:rPr>
+                          </m:ctrlPr>
                         </m:sub>
                       </m:sSub>
                       <m:sSub>
@@ -2767,6 +2446,13 @@
                             </w:rPr>
                             <m:t>y</m:t>
                           </m:r>
+                          <m:ctrlPr>
+                            <w:rPr>
+                              <w:rFonts w:ascii="Cambria Math" w:hAnsi="Cambria Math"/>
+                              <w:sz w:val="30"/>
+                              <w:szCs w:val="30"/>
+                            </w:rPr>
+                          </m:ctrlPr>
                         </m:e>
                         <m:sub>
                           <m:r>
@@ -2780,10 +2466,31 @@
                             </w:rPr>
                             <m:t>v1</m:t>
                           </m:r>
+                          <m:ctrlPr>
+                            <w:rPr>
+                              <w:rFonts w:ascii="Cambria Math" w:hAnsi="Cambria Math"/>
+                              <w:sz w:val="30"/>
+                              <w:szCs w:val="30"/>
+                            </w:rPr>
+                          </m:ctrlPr>
                         </m:sub>
                       </m:sSub>
+                      <m:ctrlPr>
+                        <w:rPr>
+                          <w:rFonts w:ascii="Cambria Math" w:hAnsi="Cambria Math"/>
+                          <w:sz w:val="30"/>
+                          <w:szCs w:val="30"/>
+                        </w:rPr>
+                      </m:ctrlPr>
                     </m:den>
                   </m:f>
+                  <m:ctrlPr>
+                    <w:rPr>
+                      <w:rFonts w:ascii="Cambria Math" w:hAnsi="Cambria Math"/>
+                      <w:sz w:val="30"/>
+                      <w:szCs w:val="30"/>
+                    </w:rPr>
+                  </m:ctrlPr>
                 </m:e>
                 <m:e>
                   <m:r>
@@ -2863,6 +2570,13 @@
                                       </w:rPr>
                                       <m:t>x</m:t>
                                     </m:r>
+                                    <m:ctrlPr>
+                                      <w:rPr>
+                                        <w:rFonts w:ascii="Cambria Math" w:hAnsi="Cambria Math"/>
+                                        <w:sz w:val="30"/>
+                                        <w:szCs w:val="30"/>
+                                      </w:rPr>
+                                    </m:ctrlPr>
                                   </m:e>
                                   <m:sub>
                                     <m:r>
@@ -2876,8 +2590,22 @@
                                       </w:rPr>
                                       <m:t>v1</m:t>
                                     </m:r>
+                                    <m:ctrlPr>
+                                      <w:rPr>
+                                        <w:rFonts w:ascii="Cambria Math" w:hAnsi="Cambria Math"/>
+                                        <w:sz w:val="30"/>
+                                        <w:szCs w:val="30"/>
+                                      </w:rPr>
+                                    </m:ctrlPr>
                                   </m:sub>
                                 </m:sSub>
+                                <m:ctrlPr>
+                                  <w:rPr>
+                                    <w:rFonts w:ascii="Cambria Math" w:hAnsi="Cambria Math"/>
+                                    <w:sz w:val="30"/>
+                                    <w:szCs w:val="30"/>
+                                  </w:rPr>
+                                </m:ctrlPr>
                               </m:e>
                               <m:e>
                                 <m:sSub>
@@ -2902,6 +2630,13 @@
                                       </w:rPr>
                                       <m:t>x</m:t>
                                     </m:r>
+                                    <m:ctrlPr>
+                                      <w:rPr>
+                                        <w:rFonts w:ascii="Cambria Math" w:hAnsi="Cambria Math"/>
+                                        <w:sz w:val="30"/>
+                                        <w:szCs w:val="30"/>
+                                      </w:rPr>
+                                    </m:ctrlPr>
                                   </m:e>
                                   <m:sub>
                                     <m:r>
@@ -2915,8 +2650,22 @@
                                       </w:rPr>
                                       <m:t>p</m:t>
                                     </m:r>
+                                    <m:ctrlPr>
+                                      <w:rPr>
+                                        <w:rFonts w:ascii="Cambria Math" w:hAnsi="Cambria Math"/>
+                                        <w:sz w:val="30"/>
+                                        <w:szCs w:val="30"/>
+                                      </w:rPr>
+                                    </m:ctrlPr>
                                   </m:sub>
                                 </m:sSub>
+                                <m:ctrlPr>
+                                  <w:rPr>
+                                    <w:rFonts w:ascii="Cambria Math" w:hAnsi="Cambria Math"/>
+                                    <w:sz w:val="30"/>
+                                    <w:szCs w:val="30"/>
+                                  </w:rPr>
+                                </m:ctrlPr>
                               </m:e>
                             </m:mr>
                             <m:mr>
@@ -2943,6 +2692,13 @@
                                       </w:rPr>
                                       <m:t>y</m:t>
                                     </m:r>
+                                    <m:ctrlPr>
+                                      <w:rPr>
+                                        <w:rFonts w:ascii="Cambria Math" w:hAnsi="Cambria Math"/>
+                                        <w:sz w:val="30"/>
+                                        <w:szCs w:val="30"/>
+                                      </w:rPr>
+                                    </m:ctrlPr>
                                   </m:e>
                                   <m:sub>
                                     <m:r>
@@ -2956,8 +2712,22 @@
                                       </w:rPr>
                                       <m:t>v1</m:t>
                                     </m:r>
+                                    <m:ctrlPr>
+                                      <w:rPr>
+                                        <w:rFonts w:ascii="Cambria Math" w:hAnsi="Cambria Math"/>
+                                        <w:sz w:val="30"/>
+                                        <w:szCs w:val="30"/>
+                                      </w:rPr>
+                                    </m:ctrlPr>
                                   </m:sub>
                                 </m:sSub>
+                                <m:ctrlPr>
+                                  <w:rPr>
+                                    <w:rFonts w:ascii="Cambria Math" w:hAnsi="Cambria Math"/>
+                                    <w:sz w:val="30"/>
+                                    <w:szCs w:val="30"/>
+                                  </w:rPr>
+                                </m:ctrlPr>
                               </m:e>
                               <m:e>
                                 <m:sSub>
@@ -2982,6 +2752,13 @@
                                       </w:rPr>
                                       <m:t>y</m:t>
                                     </m:r>
+                                    <m:ctrlPr>
+                                      <w:rPr>
+                                        <w:rFonts w:ascii="Cambria Math" w:hAnsi="Cambria Math"/>
+                                        <w:sz w:val="30"/>
+                                        <w:szCs w:val="30"/>
+                                      </w:rPr>
+                                    </m:ctrlPr>
                                   </m:e>
                                   <m:sub>
                                     <m:r>
@@ -2995,13 +2772,41 @@
                                       </w:rPr>
                                       <m:t>p</m:t>
                                     </m:r>
+                                    <m:ctrlPr>
+                                      <w:rPr>
+                                        <w:rFonts w:ascii="Cambria Math" w:hAnsi="Cambria Math"/>
+                                        <w:sz w:val="30"/>
+                                        <w:szCs w:val="30"/>
+                                      </w:rPr>
+                                    </m:ctrlPr>
                                   </m:sub>
                                 </m:sSub>
+                                <m:ctrlPr>
+                                  <w:rPr>
+                                    <w:rFonts w:ascii="Cambria Math" w:hAnsi="Cambria Math"/>
+                                    <w:sz w:val="30"/>
+                                    <w:szCs w:val="30"/>
+                                  </w:rPr>
+                                </m:ctrlPr>
                               </m:e>
                             </m:mr>
                           </m:m>
+                          <m:ctrlPr>
+                            <w:rPr>
+                              <w:rFonts w:ascii="Cambria Math" w:hAnsi="Cambria Math"/>
+                              <w:sz w:val="30"/>
+                              <w:szCs w:val="30"/>
+                            </w:rPr>
+                          </m:ctrlPr>
                         </m:e>
                       </m:d>
+                      <m:ctrlPr>
+                        <w:rPr>
+                          <w:rFonts w:ascii="Cambria Math" w:hAnsi="Cambria Math"/>
+                          <w:sz w:val="30"/>
+                          <w:szCs w:val="30"/>
+                        </w:rPr>
+                      </m:ctrlPr>
                     </m:num>
                     <m:den>
                       <m:d>
@@ -3059,6 +2864,13 @@
                                       </w:rPr>
                                       <m:t>x</m:t>
                                     </m:r>
+                                    <m:ctrlPr>
+                                      <w:rPr>
+                                        <w:rFonts w:ascii="Cambria Math" w:hAnsi="Cambria Math"/>
+                                        <w:sz w:val="30"/>
+                                        <w:szCs w:val="30"/>
+                                      </w:rPr>
+                                    </m:ctrlPr>
                                   </m:e>
                                   <m:sub>
                                     <m:r>
@@ -3072,8 +2884,22 @@
                                       </w:rPr>
                                       <m:t>v1</m:t>
                                     </m:r>
+                                    <m:ctrlPr>
+                                      <w:rPr>
+                                        <w:rFonts w:ascii="Cambria Math" w:hAnsi="Cambria Math"/>
+                                        <w:sz w:val="30"/>
+                                        <w:szCs w:val="30"/>
+                                      </w:rPr>
+                                    </m:ctrlPr>
                                   </m:sub>
                                 </m:sSub>
+                                <m:ctrlPr>
+                                  <w:rPr>
+                                    <w:rFonts w:ascii="Cambria Math" w:hAnsi="Cambria Math"/>
+                                    <w:sz w:val="30"/>
+                                    <w:szCs w:val="30"/>
+                                  </w:rPr>
+                                </m:ctrlPr>
                               </m:e>
                               <m:e>
                                 <m:sSub>
@@ -3098,6 +2924,13 @@
                                       </w:rPr>
                                       <m:t>x</m:t>
                                     </m:r>
+                                    <m:ctrlPr>
+                                      <w:rPr>
+                                        <w:rFonts w:ascii="Cambria Math" w:hAnsi="Cambria Math"/>
+                                        <w:sz w:val="30"/>
+                                        <w:szCs w:val="30"/>
+                                      </w:rPr>
+                                    </m:ctrlPr>
                                   </m:e>
                                   <m:sub>
                                     <m:r>
@@ -3111,8 +2944,22 @@
                                       </w:rPr>
                                       <m:t>v2</m:t>
                                     </m:r>
+                                    <m:ctrlPr>
+                                      <w:rPr>
+                                        <w:rFonts w:ascii="Cambria Math" w:hAnsi="Cambria Math"/>
+                                        <w:sz w:val="30"/>
+                                        <w:szCs w:val="30"/>
+                                      </w:rPr>
+                                    </m:ctrlPr>
                                   </m:sub>
                                 </m:sSub>
+                                <m:ctrlPr>
+                                  <w:rPr>
+                                    <w:rFonts w:ascii="Cambria Math" w:hAnsi="Cambria Math"/>
+                                    <w:sz w:val="30"/>
+                                    <w:szCs w:val="30"/>
+                                  </w:rPr>
+                                </m:ctrlPr>
                               </m:e>
                             </m:mr>
                             <m:mr>
@@ -3139,6 +2986,13 @@
                                       </w:rPr>
                                       <m:t>y</m:t>
                                     </m:r>
+                                    <m:ctrlPr>
+                                      <w:rPr>
+                                        <w:rFonts w:ascii="Cambria Math" w:hAnsi="Cambria Math"/>
+                                        <w:sz w:val="30"/>
+                                        <w:szCs w:val="30"/>
+                                      </w:rPr>
+                                    </m:ctrlPr>
                                   </m:e>
                                   <m:sub>
                                     <m:r>
@@ -3152,8 +3006,22 @@
                                       </w:rPr>
                                       <m:t>v1</m:t>
                                     </m:r>
+                                    <m:ctrlPr>
+                                      <w:rPr>
+                                        <w:rFonts w:ascii="Cambria Math" w:hAnsi="Cambria Math"/>
+                                        <w:sz w:val="30"/>
+                                        <w:szCs w:val="30"/>
+                                      </w:rPr>
+                                    </m:ctrlPr>
                                   </m:sub>
                                 </m:sSub>
+                                <m:ctrlPr>
+                                  <w:rPr>
+                                    <w:rFonts w:ascii="Cambria Math" w:hAnsi="Cambria Math"/>
+                                    <w:sz w:val="30"/>
+                                    <w:szCs w:val="30"/>
+                                  </w:rPr>
+                                </m:ctrlPr>
                               </m:e>
                               <m:e>
                                 <m:sSub>
@@ -3178,6 +3046,13 @@
                                       </w:rPr>
                                       <m:t>y</m:t>
                                     </m:r>
+                                    <m:ctrlPr>
+                                      <w:rPr>
+                                        <w:rFonts w:ascii="Cambria Math" w:hAnsi="Cambria Math"/>
+                                        <w:sz w:val="30"/>
+                                        <w:szCs w:val="30"/>
+                                      </w:rPr>
+                                    </m:ctrlPr>
                                   </m:e>
                                   <m:sub>
                                     <m:r>
@@ -3191,13 +3066,41 @@
                                       </w:rPr>
                                       <m:t>v2</m:t>
                                     </m:r>
+                                    <m:ctrlPr>
+                                      <w:rPr>
+                                        <w:rFonts w:ascii="Cambria Math" w:hAnsi="Cambria Math"/>
+                                        <w:sz w:val="30"/>
+                                        <w:szCs w:val="30"/>
+                                      </w:rPr>
+                                    </m:ctrlPr>
                                   </m:sub>
                                 </m:sSub>
+                                <m:ctrlPr>
+                                  <w:rPr>
+                                    <w:rFonts w:ascii="Cambria Math" w:hAnsi="Cambria Math"/>
+                                    <w:sz w:val="30"/>
+                                    <w:szCs w:val="30"/>
+                                  </w:rPr>
+                                </m:ctrlPr>
                               </m:e>
                             </m:mr>
                           </m:m>
+                          <m:ctrlPr>
+                            <w:rPr>
+                              <w:rFonts w:ascii="Cambria Math" w:hAnsi="Cambria Math"/>
+                              <w:sz w:val="30"/>
+                              <w:szCs w:val="30"/>
+                            </w:rPr>
+                          </m:ctrlPr>
                         </m:e>
                       </m:d>
+                      <m:ctrlPr>
+                        <w:rPr>
+                          <w:rFonts w:ascii="Cambria Math" w:hAnsi="Cambria Math"/>
+                          <w:sz w:val="30"/>
+                          <w:szCs w:val="30"/>
+                        </w:rPr>
+                      </m:ctrlPr>
                     </m:den>
                   </m:f>
                   <m:r>
@@ -3244,6 +3147,13 @@
                             </w:rPr>
                             <m:t>v</m:t>
                           </m:r>
+                          <m:ctrlPr>
+                            <w:rPr>
+                              <w:rFonts w:ascii="Cambria Math" w:hAnsi="Cambria Math"/>
+                              <w:sz w:val="30"/>
+                              <w:szCs w:val="30"/>
+                            </w:rPr>
+                          </m:ctrlPr>
                         </m:e>
                         <m:sub>
                           <m:r>
@@ -3257,6 +3167,13 @@
                             </w:rPr>
                             <m:t>y1</m:t>
                           </m:r>
+                          <m:ctrlPr>
+                            <w:rPr>
+                              <w:rFonts w:ascii="Cambria Math" w:hAnsi="Cambria Math"/>
+                              <w:sz w:val="30"/>
+                              <w:szCs w:val="30"/>
+                            </w:rPr>
+                          </m:ctrlPr>
                         </m:sub>
                       </m:sSub>
                       <m:sSub>
@@ -3281,6 +3198,13 @@
                             </w:rPr>
                             <m:t>y</m:t>
                           </m:r>
+                          <m:ctrlPr>
+                            <w:rPr>
+                              <w:rFonts w:ascii="Cambria Math" w:hAnsi="Cambria Math"/>
+                              <w:sz w:val="30"/>
+                              <w:szCs w:val="30"/>
+                            </w:rPr>
+                          </m:ctrlPr>
                         </m:e>
                         <m:sub>
                           <m:r>
@@ -3294,6 +3218,13 @@
                             </w:rPr>
                             <m:t>p</m:t>
                           </m:r>
+                          <m:ctrlPr>
+                            <w:rPr>
+                              <w:rFonts w:ascii="Cambria Math" w:hAnsi="Cambria Math"/>
+                              <w:sz w:val="30"/>
+                              <w:szCs w:val="30"/>
+                            </w:rPr>
+                          </m:ctrlPr>
                         </m:sub>
                       </m:sSub>
                       <m:r>
@@ -3329,6 +3260,13 @@
                             </w:rPr>
                             <m:t>x</m:t>
                           </m:r>
+                          <m:ctrlPr>
+                            <w:rPr>
+                              <w:rFonts w:ascii="Cambria Math" w:hAnsi="Cambria Math"/>
+                              <w:sz w:val="30"/>
+                              <w:szCs w:val="30"/>
+                            </w:rPr>
+                          </m:ctrlPr>
                         </m:e>
                         <m:sub>
                           <m:r>
@@ -3342,6 +3280,13 @@
                             </w:rPr>
                             <m:t>p</m:t>
                           </m:r>
+                          <m:ctrlPr>
+                            <w:rPr>
+                              <w:rFonts w:ascii="Cambria Math" w:hAnsi="Cambria Math"/>
+                              <w:sz w:val="30"/>
+                              <w:szCs w:val="30"/>
+                            </w:rPr>
+                          </m:ctrlPr>
                         </m:sub>
                       </m:sSub>
                       <m:sSub>
@@ -3366,6 +3311,13 @@
                             </w:rPr>
                             <m:t>y</m:t>
                           </m:r>
+                          <m:ctrlPr>
+                            <w:rPr>
+                              <w:rFonts w:ascii="Cambria Math" w:hAnsi="Cambria Math"/>
+                              <w:sz w:val="30"/>
+                              <w:szCs w:val="30"/>
+                            </w:rPr>
+                          </m:ctrlPr>
                         </m:e>
                         <m:sub>
                           <m:r>
@@ -3379,8 +3331,22 @@
                             </w:rPr>
                             <m:t>1</m:t>
                           </m:r>
+                          <m:ctrlPr>
+                            <w:rPr>
+                              <w:rFonts w:ascii="Cambria Math" w:hAnsi="Cambria Math"/>
+                              <w:sz w:val="30"/>
+                              <w:szCs w:val="30"/>
+                            </w:rPr>
+                          </m:ctrlPr>
                         </m:sub>
                       </m:sSub>
+                      <m:ctrlPr>
+                        <w:rPr>
+                          <w:rFonts w:ascii="Cambria Math" w:hAnsi="Cambria Math"/>
+                          <w:sz w:val="30"/>
+                          <w:szCs w:val="30"/>
+                        </w:rPr>
+                      </m:ctrlPr>
                     </m:num>
                     <m:den>
                       <m:sSub>
@@ -3405,6 +3371,13 @@
                             </w:rPr>
                             <m:t>x</m:t>
                           </m:r>
+                          <m:ctrlPr>
+                            <w:rPr>
+                              <w:rFonts w:ascii="Cambria Math" w:hAnsi="Cambria Math"/>
+                              <w:sz w:val="30"/>
+                              <w:szCs w:val="30"/>
+                            </w:rPr>
+                          </m:ctrlPr>
                         </m:e>
                         <m:sub>
                           <m:r>
@@ -3418,6 +3391,13 @@
                             </w:rPr>
                             <m:t>v1</m:t>
                           </m:r>
+                          <m:ctrlPr>
+                            <w:rPr>
+                              <w:rFonts w:ascii="Cambria Math" w:hAnsi="Cambria Math"/>
+                              <w:sz w:val="30"/>
+                              <w:szCs w:val="30"/>
+                            </w:rPr>
+                          </m:ctrlPr>
                         </m:sub>
                       </m:sSub>
                       <m:sSub>
@@ -3442,6 +3422,13 @@
                             </w:rPr>
                             <m:t>y</m:t>
                           </m:r>
+                          <m:ctrlPr>
+                            <w:rPr>
+                              <w:rFonts w:ascii="Cambria Math" w:hAnsi="Cambria Math"/>
+                              <w:sz w:val="30"/>
+                              <w:szCs w:val="30"/>
+                            </w:rPr>
+                          </m:ctrlPr>
                         </m:e>
                         <m:sub>
                           <m:r>
@@ -3455,6 +3442,13 @@
                             </w:rPr>
                             <m:t>v2</m:t>
                           </m:r>
+                          <m:ctrlPr>
+                            <w:rPr>
+                              <w:rFonts w:ascii="Cambria Math" w:hAnsi="Cambria Math"/>
+                              <w:sz w:val="30"/>
+                              <w:szCs w:val="30"/>
+                            </w:rPr>
+                          </m:ctrlPr>
                         </m:sub>
                       </m:sSub>
                       <m:r>
@@ -3490,6 +3484,13 @@
                             </w:rPr>
                             <m:t>x</m:t>
                           </m:r>
+                          <m:ctrlPr>
+                            <w:rPr>
+                              <w:rFonts w:ascii="Cambria Math" w:hAnsi="Cambria Math"/>
+                              <w:sz w:val="30"/>
+                              <w:szCs w:val="30"/>
+                            </w:rPr>
+                          </m:ctrlPr>
                         </m:e>
                         <m:sub>
                           <m:r>
@@ -3503,6 +3504,13 @@
                             </w:rPr>
                             <m:t>v2</m:t>
                           </m:r>
+                          <m:ctrlPr>
+                            <w:rPr>
+                              <w:rFonts w:ascii="Cambria Math" w:hAnsi="Cambria Math"/>
+                              <w:sz w:val="30"/>
+                              <w:szCs w:val="30"/>
+                            </w:rPr>
+                          </m:ctrlPr>
                         </m:sub>
                       </m:sSub>
                       <m:sSub>
@@ -3527,6 +3535,13 @@
                             </w:rPr>
                             <m:t>y</m:t>
                           </m:r>
+                          <m:ctrlPr>
+                            <w:rPr>
+                              <w:rFonts w:ascii="Cambria Math" w:hAnsi="Cambria Math"/>
+                              <w:sz w:val="30"/>
+                              <w:szCs w:val="30"/>
+                            </w:rPr>
+                          </m:ctrlPr>
                         </m:e>
                         <m:sub>
                           <m:r>
@@ -3540,12 +3555,40 @@
                             </w:rPr>
                             <m:t>v1</m:t>
                           </m:r>
+                          <m:ctrlPr>
+                            <w:rPr>
+                              <w:rFonts w:ascii="Cambria Math" w:hAnsi="Cambria Math"/>
+                              <w:sz w:val="30"/>
+                              <w:szCs w:val="30"/>
+                            </w:rPr>
+                          </m:ctrlPr>
                         </m:sub>
                       </m:sSub>
+                      <m:ctrlPr>
+                        <w:rPr>
+                          <w:rFonts w:ascii="Cambria Math" w:hAnsi="Cambria Math"/>
+                          <w:sz w:val="30"/>
+                          <w:szCs w:val="30"/>
+                        </w:rPr>
+                      </m:ctrlPr>
                     </m:den>
                   </m:f>
+                  <m:ctrlPr>
+                    <w:rPr>
+                      <w:rFonts w:ascii="Cambria Math" w:hAnsi="Cambria Math"/>
+                      <w:sz w:val="30"/>
+                      <w:szCs w:val="30"/>
+                    </w:rPr>
+                  </m:ctrlPr>
                 </m:e>
               </m:eqArr>
+              <m:ctrlPr>
+                <w:rPr>
+                  <w:rFonts w:ascii="Cambria Math" w:hAnsi="Cambria Math"/>
+                  <w:sz w:val="30"/>
+                  <w:szCs w:val="30"/>
+                </w:rPr>
+              </m:ctrlPr>
             </m:e>
           </m:d>
         </m:oMath>
@@ -3596,25 +3639,7 @@
           <w:sz w:val="30"/>
           <w:szCs w:val="30"/>
         </w:rPr>
-        <w:t>插值的时候可能不用向量，</w:t>
-      </w:r>
-      <w:proofErr w:type="gramStart"/>
-      <w:r>
-        <w:rPr>
-          <w:rFonts w:hint="eastAsia"/>
-          <w:sz w:val="30"/>
-          <w:szCs w:val="30"/>
-        </w:rPr>
-        <w:t>那直接</w:t>
-      </w:r>
-      <w:proofErr w:type="gramEnd"/>
-      <w:r>
-        <w:rPr>
-          <w:rFonts w:hint="eastAsia"/>
-          <w:sz w:val="30"/>
-          <w:szCs w:val="30"/>
-        </w:rPr>
-        <w:t>用三角形三个顶点来表示插值公式，则有</w:t>
+        <w:t>插值的时候可能不用向量，那直接用三角形三个顶点来表示插值公式，则有</w:t>
       </w:r>
     </w:p>
     <w:p>
@@ -3649,6 +3674,13 @@
                 </w:rPr>
                 <m:t>P</m:t>
               </m:r>
+              <m:ctrlPr>
+                <w:rPr>
+                  <w:rFonts w:ascii="Cambria Math" w:hAnsi="Cambria Math"/>
+                  <w:sz w:val="30"/>
+                  <w:szCs w:val="30"/>
+                </w:rPr>
+              </m:ctrlPr>
             </m:e>
           </m:acc>
           <m:r>
@@ -3679,12 +3711,19 @@
                   <m:sty m:val="p"/>
                 </m:rPr>
                 <w:rPr>
-                  <w:rFonts w:ascii="Cambria Math" w:hAnsi="Cambria Math" w:hint="eastAsia"/>
+                  <w:rFonts w:hint="eastAsia" w:ascii="Cambria Math" w:hAnsi="Cambria Math"/>
                   <w:sz w:val="30"/>
                   <w:szCs w:val="30"/>
                 </w:rPr>
                 <m:t>A</m:t>
               </m:r>
+              <m:ctrlPr>
+                <w:rPr>
+                  <w:rFonts w:ascii="Cambria Math" w:hAnsi="Cambria Math"/>
+                  <w:sz w:val="30"/>
+                  <w:szCs w:val="30"/>
+                </w:rPr>
+              </m:ctrlPr>
             </m:e>
           </m:acc>
           <m:r>
@@ -3692,7 +3731,7 @@
               <m:sty m:val="p"/>
             </m:rPr>
             <w:rPr>
-              <w:rFonts w:ascii="Cambria Math" w:hAnsi="Cambria Math" w:hint="eastAsia"/>
+              <w:rFonts w:hint="eastAsia" w:ascii="Cambria Math" w:hAnsi="Cambria Math"/>
               <w:sz w:val="30"/>
               <w:szCs w:val="30"/>
             </w:rPr>
@@ -3743,6 +3782,13 @@
                     </w:rPr>
                     <m:t>B</m:t>
                   </m:r>
+                  <m:ctrlPr>
+                    <w:rPr>
+                      <w:rFonts w:ascii="Cambria Math" w:hAnsi="Cambria Math"/>
+                      <w:sz w:val="30"/>
+                      <w:szCs w:val="30"/>
+                    </w:rPr>
+                  </m:ctrlPr>
                 </m:e>
               </m:acc>
               <m:r>
@@ -3779,8 +3825,22 @@
                     </w:rPr>
                     <m:t>A</m:t>
                   </m:r>
+                  <m:ctrlPr>
+                    <w:rPr>
+                      <w:rFonts w:ascii="Cambria Math" w:hAnsi="Cambria Math"/>
+                      <w:sz w:val="30"/>
+                      <w:szCs w:val="30"/>
+                    </w:rPr>
+                  </m:ctrlPr>
                 </m:e>
               </m:acc>
+              <m:ctrlPr>
+                <w:rPr>
+                  <w:rFonts w:ascii="Cambria Math" w:hAnsi="Cambria Math"/>
+                  <w:sz w:val="30"/>
+                  <w:szCs w:val="30"/>
+                </w:rPr>
+              </m:ctrlPr>
             </m:e>
           </m:d>
           <m:r>
@@ -3828,6 +3888,13 @@
                     </w:rPr>
                     <m:t>C</m:t>
                   </m:r>
+                  <m:ctrlPr>
+                    <w:rPr>
+                      <w:rFonts w:ascii="Cambria Math" w:hAnsi="Cambria Math"/>
+                      <w:sz w:val="30"/>
+                      <w:szCs w:val="30"/>
+                    </w:rPr>
+                  </m:ctrlPr>
                 </m:e>
               </m:acc>
               <m:r>
@@ -3864,8 +3931,22 @@
                     </w:rPr>
                     <m:t>A</m:t>
                   </m:r>
+                  <m:ctrlPr>
+                    <w:rPr>
+                      <w:rFonts w:ascii="Cambria Math" w:hAnsi="Cambria Math"/>
+                      <w:sz w:val="30"/>
+                      <w:szCs w:val="30"/>
+                    </w:rPr>
+                  </m:ctrlPr>
                 </m:e>
               </m:acc>
+              <m:ctrlPr>
+                <w:rPr>
+                  <w:rFonts w:ascii="Cambria Math" w:hAnsi="Cambria Math"/>
+                  <w:sz w:val="30"/>
+                  <w:szCs w:val="30"/>
+                </w:rPr>
+              </m:ctrlPr>
             </m:e>
           </m:d>
         </m:oMath>
@@ -3914,6 +3995,13 @@
                 </w:rPr>
                 <m:t>B</m:t>
               </m:r>
+              <m:ctrlPr>
+                <w:rPr>
+                  <w:rFonts w:ascii="Cambria Math" w:hAnsi="Cambria Math"/>
+                  <w:sz w:val="30"/>
+                  <w:szCs w:val="30"/>
+                </w:rPr>
+              </m:ctrlPr>
             </m:e>
           </m:acc>
           <m:r>
@@ -3950,6 +4038,13 @@
                 </w:rPr>
                 <m:t>C</m:t>
               </m:r>
+              <m:ctrlPr>
+                <w:rPr>
+                  <w:rFonts w:ascii="Cambria Math" w:hAnsi="Cambria Math"/>
+                  <w:sz w:val="30"/>
+                  <w:szCs w:val="30"/>
+                </w:rPr>
+              </m:ctrlPr>
             </m:e>
           </m:acc>
           <m:r>
@@ -3957,7 +4052,7 @@
               <m:sty m:val="p"/>
             </m:rPr>
             <w:rPr>
-              <w:rFonts w:ascii="Cambria Math" w:hAnsi="Cambria Math" w:hint="eastAsia"/>
+              <w:rFonts w:hint="eastAsia" w:ascii="Cambria Math" w:hAnsi="Cambria Math"/>
               <w:sz w:val="30"/>
               <w:szCs w:val="30"/>
             </w:rPr>
@@ -3979,22 +4074,11 @@
                   <m:sty m:val="p"/>
                 </m:rPr>
                 <w:rPr>
-                  <w:rFonts w:ascii="Cambria Math" w:hAnsi="Cambria Math" w:hint="eastAsia"/>
+                  <w:rFonts w:hint="eastAsia" w:ascii="Cambria Math" w:hAnsi="Cambria Math"/>
                   <w:sz w:val="30"/>
                   <w:szCs w:val="30"/>
                 </w:rPr>
-                <m:t>1</m:t>
-              </m:r>
-              <m:r>
-                <m:rPr>
-                  <m:sty m:val="p"/>
-                </m:rPr>
-                <w:rPr>
-                  <w:rFonts w:ascii="Cambria Math" w:hAnsi="Cambria Math" w:hint="eastAsia"/>
-                  <w:sz w:val="30"/>
-                  <w:szCs w:val="30"/>
-                </w:rPr>
-                <m:t>-</m:t>
+                <m:t>1-</m:t>
               </m:r>
               <m:r>
                 <m:rPr>
@@ -4007,6 +4091,13 @@
                 </w:rPr>
                 <m:t>s-t</m:t>
               </m:r>
+              <m:ctrlPr>
+                <w:rPr>
+                  <w:rFonts w:ascii="Cambria Math" w:hAnsi="Cambria Math"/>
+                  <w:sz w:val="30"/>
+                  <w:szCs w:val="30"/>
+                </w:rPr>
+              </m:ctrlPr>
             </m:e>
           </m:d>
           <m:acc>
@@ -4032,6 +4123,13 @@
                 </w:rPr>
                 <m:t>A</m:t>
               </m:r>
+              <m:ctrlPr>
+                <w:rPr>
+                  <w:rFonts w:ascii="Cambria Math" w:hAnsi="Cambria Math"/>
+                  <w:sz w:val="30"/>
+                  <w:szCs w:val="30"/>
+                </w:rPr>
+              </m:ctrlPr>
             </m:e>
           </m:acc>
         </m:oMath>
@@ -4058,15 +4156,7 @@
           <w:sz w:val="30"/>
           <w:szCs w:val="30"/>
         </w:rPr>
-        <w:t>顶点属性的普通双线性插值，就把上式的顶点换成对应的顶点属性。</w:t>
-      </w:r>
-      <w:r>
-        <w:rPr>
-          <w:rFonts w:hint="eastAsia"/>
-          <w:sz w:val="30"/>
-          <w:szCs w:val="30"/>
-        </w:rPr>
-        <w:t>若是要进行深度校正插值，则要稍微调整公式。</w:t>
+        <w:t>顶点属性的普通双线性插值，就把上式的顶点换成对应的顶点属性。若是要进行深度校正插值，则要稍微调整公式。</w:t>
       </w:r>
     </w:p>
     <w:p>
@@ -4093,7 +4183,6 @@
           <w:szCs w:val="44"/>
         </w:rPr>
       </w:pPr>
-      <w:proofErr w:type="gramStart"/>
       <w:r>
         <w:rPr>
           <w:rFonts w:hint="eastAsia"/>
@@ -4101,29 +4190,8 @@
           <w:sz w:val="44"/>
           <w:szCs w:val="44"/>
         </w:rPr>
-        <w:t>3.Pixel</w:t>
+        <w:t>3.Pixel Shader</w:t>
       </w:r>
-      <w:proofErr w:type="gramEnd"/>
-      <w:r>
-        <w:rPr>
-          <w:rFonts w:hint="eastAsia"/>
-          <w:b/>
-          <w:sz w:val="44"/>
-          <w:szCs w:val="44"/>
-        </w:rPr>
-        <w:t xml:space="preserve"> </w:t>
-      </w:r>
-      <w:proofErr w:type="spellStart"/>
-      <w:r>
-        <w:rPr>
-          <w:rFonts w:hint="eastAsia"/>
-          <w:b/>
-          <w:sz w:val="44"/>
-          <w:szCs w:val="44"/>
-        </w:rPr>
-        <w:t>Shader</w:t>
-      </w:r>
-      <w:proofErr w:type="spellEnd"/>
     </w:p>
     <w:p>
       <w:pPr>
@@ -4139,6 +4207,13 @@
           <w:szCs w:val="30"/>
         </w:rPr>
         <w:tab/>
+      </w:r>
+      <w:r>
+        <w:rPr>
+          <w:rFonts w:hint="eastAsia"/>
+          <w:sz w:val="30"/>
+          <w:szCs w:val="30"/>
+        </w:rPr>
         <w:t>= =</w:t>
       </w:r>
       <w:r>
@@ -4146,299 +4221,309 @@
           <w:rFonts w:hint="eastAsia"/>
           <w:sz w:val="30"/>
           <w:szCs w:val="30"/>
-        </w:rPr>
-        <w:t>暂时还没什么要干的，因为连纹理贴图都没打算弄</w:t>
+          <w:lang w:val="en-US" w:eastAsia="zh-CN"/>
+        </w:rPr>
+        <w:t>纹理贴图呗</w:t>
       </w:r>
-      <w:r>
-        <w:rPr>
-          <w:rFonts w:hint="eastAsia"/>
-          <w:sz w:val="30"/>
-          <w:szCs w:val="30"/>
-        </w:rPr>
-        <w:t>...</w:t>
-      </w:r>
-      <w:proofErr w:type="gramStart"/>
-      <w:r>
-        <w:rPr>
-          <w:rFonts w:hint="eastAsia"/>
-          <w:sz w:val="30"/>
-          <w:szCs w:val="30"/>
-        </w:rPr>
-        <w:t>慢死了</w:t>
-      </w:r>
-      <w:proofErr w:type="gramEnd"/>
-      <w:r>
-        <w:rPr>
-          <w:rFonts w:hint="eastAsia"/>
-          <w:sz w:val="30"/>
-          <w:szCs w:val="30"/>
-        </w:rPr>
-        <w:t>。但是纹理坐标这个顶点属性依旧是保留了，说不了过几天就反悔了</w:t>
-      </w:r>
-      <w:r>
-        <w:rPr>
-          <w:rFonts w:hint="eastAsia"/>
-          <w:sz w:val="30"/>
-          <w:szCs w:val="30"/>
-        </w:rPr>
-        <w:t>，</w:t>
-      </w:r>
-      <w:r>
-        <w:rPr>
-          <w:rFonts w:hint="eastAsia"/>
-          <w:sz w:val="30"/>
-          <w:szCs w:val="30"/>
-        </w:rPr>
-        <w:t>想实现纹理贴图了呢→</w:t>
-      </w:r>
-      <w:r>
-        <w:rPr>
-          <w:rFonts w:hint="eastAsia"/>
-          <w:sz w:val="30"/>
-          <w:szCs w:val="30"/>
-        </w:rPr>
-        <w:t>_</w:t>
-      </w:r>
-      <w:r>
-        <w:rPr>
-          <w:rFonts w:hint="eastAsia"/>
-          <w:sz w:val="30"/>
-          <w:szCs w:val="30"/>
-        </w:rPr>
-        <w:t>→</w:t>
-      </w:r>
-      <w:r>
-        <w:rPr>
-          <w:rFonts w:hint="eastAsia"/>
-          <w:sz w:val="30"/>
-          <w:szCs w:val="30"/>
-        </w:rPr>
-        <w:t>（结果还真的实现了。。。）</w:t>
-      </w:r>
+      <w:bookmarkStart w:id="0" w:name="_GoBack"/>
+      <w:bookmarkEnd w:id="0"/>
     </w:p>
     <w:sectPr>
       <w:pgSz w:w="11906" w:h="16838"/>
       <w:pgMar w:top="1440" w:right="1800" w:bottom="1440" w:left="1800" w:header="851" w:footer="992" w:gutter="0"/>
-      <w:cols w:space="425"/>
-      <w:docGrid w:type="lines" w:linePitch="312"/>
+      <w:cols w:space="425" w:num="1"/>
+      <w:docGrid w:type="lines" w:linePitch="312" w:charSpace="0"/>
     </w:sectPr>
   </w:body>
 </w:document>
 </file>
 
-<file path=word/endnotes.xml><?xml version="1.0" encoding="utf-8"?>
-<w:endnotes xmlns:wpc="http://schemas.microsoft.com/office/word/2010/wordprocessingCanvas" xmlns:mc="http://schemas.openxmlformats.org/markup-compatibility/2006" xmlns:o="urn:schemas-microsoft-com:office:office" xmlns:r="http://schemas.openxmlformats.org/officeDocument/2006/relationships" xmlns:m="http://schemas.openxmlformats.org/officeDocument/2006/math" xmlns:v="urn:schemas-microsoft-com:vml" xmlns:wp14="http://schemas.microsoft.com/office/word/2010/wordprocessingDrawing" xmlns:wp="http://schemas.openxmlformats.org/drawingml/2006/wordprocessingDrawing" xmlns:w10="urn:schemas-microsoft-com:office:word" xmlns:w="http://schemas.openxmlformats.org/wordprocessingml/2006/main" xmlns:w14="http://schemas.microsoft.com/office/word/2010/wordml" xmlns:wpg="http://schemas.microsoft.com/office/word/2010/wordprocessingGroup" xmlns:wpi="http://schemas.microsoft.com/office/word/2010/wordprocessingInk" xmlns:wne="http://schemas.microsoft.com/office/word/2006/wordml" xmlns:wps="http://schemas.microsoft.com/office/word/2010/wordprocessingShape" mc:Ignorable="w14 wp14">
-  <w:endnote w:type="separator" w:id="-1">
-    <w:p>
-      <w:r>
-        <w:separator/>
-      </w:r>
-    </w:p>
-  </w:endnote>
-  <w:endnote w:type="continuationSeparator" w:id="0">
-    <w:p>
-      <w:r>
-        <w:continuationSeparator/>
-      </w:r>
-    </w:p>
-  </w:endnote>
-</w:endnotes>
-</file>
-
-<file path=word/footnotes.xml><?xml version="1.0" encoding="utf-8"?>
-<w:footnotes xmlns:wpc="http://schemas.microsoft.com/office/word/2010/wordprocessingCanvas" xmlns:mc="http://schemas.openxmlformats.org/markup-compatibility/2006" xmlns:o="urn:schemas-microsoft-com:office:office" xmlns:r="http://schemas.openxmlformats.org/officeDocument/2006/relationships" xmlns:m="http://schemas.openxmlformats.org/officeDocument/2006/math" xmlns:v="urn:schemas-microsoft-com:vml" xmlns:wp14="http://schemas.microsoft.com/office/word/2010/wordprocessingDrawing" xmlns:wp="http://schemas.openxmlformats.org/drawingml/2006/wordprocessingDrawing" xmlns:w10="urn:schemas-microsoft-com:office:word" xmlns:w="http://schemas.openxmlformats.org/wordprocessingml/2006/main" xmlns:w14="http://schemas.microsoft.com/office/word/2010/wordml" xmlns:wpg="http://schemas.microsoft.com/office/word/2010/wordprocessingGroup" xmlns:wpi="http://schemas.microsoft.com/office/word/2010/wordprocessingInk" xmlns:wne="http://schemas.microsoft.com/office/word/2006/wordml" xmlns:wps="http://schemas.microsoft.com/office/word/2010/wordprocessingShape" mc:Ignorable="w14 wp14">
-  <w:footnote w:type="separator" w:id="-1">
-    <w:p>
-      <w:r>
-        <w:separator/>
-      </w:r>
-    </w:p>
-  </w:footnote>
-  <w:footnote w:type="continuationSeparator" w:id="0">
-    <w:p>
-      <w:r>
-        <w:continuationSeparator/>
-      </w:r>
-    </w:p>
-  </w:footnote>
-</w:footnotes>
-</file>
-
 <file path=word/styles.xml><?xml version="1.0" encoding="utf-8"?>
-<w:styles xmlns:mc="http://schemas.openxmlformats.org/markup-compatibility/2006" xmlns:r="http://schemas.openxmlformats.org/officeDocument/2006/relationships" xmlns:w="http://schemas.openxmlformats.org/wordprocessingml/2006/main" xmlns:w14="http://schemas.microsoft.com/office/word/2010/wordml" mc:Ignorable="w14">
+<w:styles xmlns:mc="http://schemas.openxmlformats.org/markup-compatibility/2006" xmlns:o="urn:schemas-microsoft-com:office:office" xmlns:r="http://schemas.openxmlformats.org/officeDocument/2006/relationships" xmlns:m="http://schemas.openxmlformats.org/officeDocument/2006/math" xmlns:v="urn:schemas-microsoft-com:vml" xmlns:w="http://schemas.openxmlformats.org/wordprocessingml/2006/main" xmlns:w14="http://schemas.microsoft.com/office/word/2010/wordml" xmlns:w10="urn:schemas-microsoft-com:office:word" xmlns:sl="http://schemas.openxmlformats.org/schemaLibrary/2006/main" mc:Ignorable="w14">
   <w:docDefaults>
     <w:rPrDefault>
       <w:rPr>
-        <w:rFonts w:asciiTheme="minorHAnsi" w:eastAsiaTheme="minorEastAsia" w:hAnsiTheme="minorHAnsi" w:cstheme="minorBidi"/>
-        <w:kern w:val="2"/>
-        <w:sz w:val="21"/>
-        <w:szCs w:val="22"/>
-        <w:lang w:val="en-US" w:eastAsia="zh-CN" w:bidi="ar-SA"/>
+        <w:rFonts w:asciiTheme="minorHAnsi" w:hAnsiTheme="minorHAnsi" w:eastAsiaTheme="minorEastAsia" w:cstheme="minorBidi"/>
       </w:rPr>
     </w:rPrDefault>
-    <w:pPrDefault/>
   </w:docDefaults>
-  <w:latentStyles w:defLockedState="0" w:defUIPriority="99" w:defSemiHidden="1" w:defUnhideWhenUsed="1" w:defQFormat="0" w:count="267">
-    <w:lsdException w:name="Normal" w:semiHidden="0" w:uiPriority="0" w:unhideWhenUsed="0" w:qFormat="1"/>
-    <w:lsdException w:name="heading 1" w:semiHidden="0" w:uiPriority="9" w:unhideWhenUsed="0" w:qFormat="1"/>
-    <w:lsdException w:name="heading 2" w:uiPriority="9" w:qFormat="1"/>
-    <w:lsdException w:name="heading 3" w:uiPriority="9" w:qFormat="1"/>
-    <w:lsdException w:name="heading 4" w:uiPriority="9" w:qFormat="1"/>
-    <w:lsdException w:name="heading 5" w:uiPriority="9" w:qFormat="1"/>
-    <w:lsdException w:name="heading 6" w:uiPriority="9" w:qFormat="1"/>
-    <w:lsdException w:name="heading 7" w:uiPriority="9" w:qFormat="1"/>
-    <w:lsdException w:name="heading 8" w:uiPriority="9" w:qFormat="1"/>
-    <w:lsdException w:name="heading 9" w:uiPriority="9" w:qFormat="1"/>
-    <w:lsdException w:name="toc 1" w:uiPriority="39"/>
-    <w:lsdException w:name="toc 2" w:uiPriority="39"/>
-    <w:lsdException w:name="toc 3" w:uiPriority="39"/>
-    <w:lsdException w:name="toc 4" w:uiPriority="39"/>
-    <w:lsdException w:name="toc 5" w:uiPriority="39"/>
-    <w:lsdException w:name="toc 6" w:uiPriority="39"/>
-    <w:lsdException w:name="toc 7" w:uiPriority="39"/>
-    <w:lsdException w:name="toc 8" w:uiPriority="39"/>
-    <w:lsdException w:name="toc 9" w:uiPriority="39"/>
-    <w:lsdException w:name="caption" w:uiPriority="35" w:qFormat="1"/>
-    <w:lsdException w:name="Title" w:semiHidden="0" w:uiPriority="10" w:unhideWhenUsed="0" w:qFormat="1"/>
-    <w:lsdException w:name="Default Paragraph Font" w:uiPriority="1"/>
-    <w:lsdException w:name="Subtitle" w:semiHidden="0" w:uiPriority="11" w:unhideWhenUsed="0" w:qFormat="1"/>
-    <w:lsdException w:name="Strong" w:semiHidden="0" w:uiPriority="22" w:unhideWhenUsed="0" w:qFormat="1"/>
-    <w:lsdException w:name="Emphasis" w:semiHidden="0" w:uiPriority="20" w:unhideWhenUsed="0" w:qFormat="1"/>
-    <w:lsdException w:name="Table Grid" w:semiHidden="0" w:uiPriority="59" w:unhideWhenUsed="0"/>
-    <w:lsdException w:name="Placeholder Text" w:unhideWhenUsed="0"/>
-    <w:lsdException w:name="No Spacing" w:semiHidden="0" w:uiPriority="1" w:unhideWhenUsed="0" w:qFormat="1"/>
-    <w:lsdException w:name="Light Shading" w:semiHidden="0" w:uiPriority="60" w:unhideWhenUsed="0"/>
-    <w:lsdException w:name="Light List" w:semiHidden="0" w:uiPriority="61" w:unhideWhenUsed="0"/>
-    <w:lsdException w:name="Light Grid" w:semiHidden="0" w:uiPriority="62" w:unhideWhenUsed="0"/>
-    <w:lsdException w:name="Medium Shading 1" w:semiHidden="0" w:uiPriority="63" w:unhideWhenUsed="0"/>
-    <w:lsdException w:name="Medium Shading 2" w:semiHidden="0" w:uiPriority="64" w:unhideWhenUsed="0"/>
-    <w:lsdException w:name="Medium List 1" w:semiHidden="0" w:uiPriority="65" w:unhideWhenUsed="0"/>
-    <w:lsdException w:name="Medium List 2" w:semiHidden="0" w:uiPriority="66" w:unhideWhenUsed="0"/>
-    <w:lsdException w:name="Medium Grid 1" w:semiHidden="0" w:uiPriority="67" w:unhideWhenUsed="0"/>
-    <w:lsdException w:name="Medium Grid 2" w:semiHidden="0" w:uiPriority="68" w:unhideWhenUsed="0"/>
-    <w:lsdException w:name="Medium Grid 3" w:semiHidden="0" w:uiPriority="69" w:unhideWhenUsed="0"/>
-    <w:lsdException w:name="Dark List" w:semiHidden="0" w:uiPriority="70" w:unhideWhenUsed="0"/>
-    <w:lsdException w:name="Colorful Shading" w:semiHidden="0" w:uiPriority="71" w:unhideWhenUsed="0"/>
-    <w:lsdException w:name="Colorful List" w:semiHidden="0" w:uiPriority="72" w:unhideWhenUsed="0"/>
-    <w:lsdException w:name="Colorful Grid" w:semiHidden="0" w:uiPriority="73" w:unhideWhenUsed="0"/>
-    <w:lsdException w:name="Light Shading Accent 1" w:semiHidden="0" w:uiPriority="60" w:unhideWhenUsed="0"/>
-    <w:lsdException w:name="Light List Accent 1" w:semiHidden="0" w:uiPriority="61" w:unhideWhenUsed="0"/>
-    <w:lsdException w:name="Light Grid Accent 1" w:semiHidden="0" w:uiPriority="62" w:unhideWhenUsed="0"/>
-    <w:lsdException w:name="Medium Shading 1 Accent 1" w:semiHidden="0" w:uiPriority="63" w:unhideWhenUsed="0"/>
-    <w:lsdException w:name="Medium Shading 2 Accent 1" w:semiHidden="0" w:uiPriority="64" w:unhideWhenUsed="0"/>
-    <w:lsdException w:name="Medium List 1 Accent 1" w:semiHidden="0" w:uiPriority="65" w:unhideWhenUsed="0"/>
-    <w:lsdException w:name="Revision" w:unhideWhenUsed="0"/>
-    <w:lsdException w:name="List Paragraph" w:semiHidden="0" w:uiPriority="34" w:unhideWhenUsed="0" w:qFormat="1"/>
-    <w:lsdException w:name="Quote" w:semiHidden="0" w:uiPriority="29" w:unhideWhenUsed="0" w:qFormat="1"/>
-    <w:lsdException w:name="Intense Quote" w:semiHidden="0" w:uiPriority="30" w:unhideWhenUsed="0" w:qFormat="1"/>
-    <w:lsdException w:name="Medium List 2 Accent 1" w:semiHidden="0" w:uiPriority="66" w:unhideWhenUsed="0"/>
-    <w:lsdException w:name="Medium Grid 1 Accent 1" w:semiHidden="0" w:uiPriority="67" w:unhideWhenUsed="0"/>
-    <w:lsdException w:name="Medium Grid 2 Accent 1" w:semiHidden="0" w:uiPriority="68" w:unhideWhenUsed="0"/>
-    <w:lsdException w:name="Medium Grid 3 Accent 1" w:semiHidden="0" w:uiPriority="69" w:unhideWhenUsed="0"/>
-    <w:lsdException w:name="Dark List Accent 1" w:semiHidden="0" w:uiPriority="70" w:unhideWhenUsed="0"/>
-    <w:lsdException w:name="Colorful Shading Accent 1" w:semiHidden="0" w:uiPriority="71" w:unhideWhenUsed="0"/>
-    <w:lsdException w:name="Colorful List Accent 1" w:semiHidden="0" w:uiPriority="72" w:unhideWhenUsed="0"/>
-    <w:lsdException w:name="Colorful Grid Accent 1" w:semiHidden="0" w:uiPriority="73" w:unhideWhenUsed="0"/>
-    <w:lsdException w:name="Light Shading Accent 2" w:semiHidden="0" w:uiPriority="60" w:unhideWhenUsed="0"/>
-    <w:lsdException w:name="Light List Accent 2" w:semiHidden="0" w:uiPriority="61" w:unhideWhenUsed="0"/>
-    <w:lsdException w:name="Light Grid Accent 2" w:semiHidden="0" w:uiPriority="62" w:unhideWhenUsed="0"/>
-    <w:lsdException w:name="Medium Shading 1 Accent 2" w:semiHidden="0" w:uiPriority="63" w:unhideWhenUsed="0"/>
-    <w:lsdException w:name="Medium Shading 2 Accent 2" w:semiHidden="0" w:uiPriority="64" w:unhideWhenUsed="0"/>
-    <w:lsdException w:name="Medium List 1 Accent 2" w:semiHidden="0" w:uiPriority="65" w:unhideWhenUsed="0"/>
-    <w:lsdException w:name="Medium List 2 Accent 2" w:semiHidden="0" w:uiPriority="66" w:unhideWhenUsed="0"/>
-    <w:lsdException w:name="Medium Grid 1 Accent 2" w:semiHidden="0" w:uiPriority="67" w:unhideWhenUsed="0"/>
-    <w:lsdException w:name="Medium Grid 2 Accent 2" w:semiHidden="0" w:uiPriority="68" w:unhideWhenUsed="0"/>
-    <w:lsdException w:name="Medium Grid 3 Accent 2" w:semiHidden="0" w:uiPriority="69" w:unhideWhenUsed="0"/>
-    <w:lsdException w:name="Dark List Accent 2" w:semiHidden="0" w:uiPriority="70" w:unhideWhenUsed="0"/>
-    <w:lsdException w:name="Colorful Shading Accent 2" w:semiHidden="0" w:uiPriority="71" w:unhideWhenUsed="0"/>
-    <w:lsdException w:name="Colorful List Accent 2" w:semiHidden="0" w:uiPriority="72" w:unhideWhenUsed="0"/>
-    <w:lsdException w:name="Colorful Grid Accent 2" w:semiHidden="0" w:uiPriority="73" w:unhideWhenUsed="0"/>
-    <w:lsdException w:name="Light Shading Accent 3" w:semiHidden="0" w:uiPriority="60" w:unhideWhenUsed="0"/>
-    <w:lsdException w:name="Light List Accent 3" w:semiHidden="0" w:uiPriority="61" w:unhideWhenUsed="0"/>
-    <w:lsdException w:name="Light Grid Accent 3" w:semiHidden="0" w:uiPriority="62" w:unhideWhenUsed="0"/>
-    <w:lsdException w:name="Medium Shading 1 Accent 3" w:semiHidden="0" w:uiPriority="63" w:unhideWhenUsed="0"/>
-    <w:lsdException w:name="Medium Shading 2 Accent 3" w:semiHidden="0" w:uiPriority="64" w:unhideWhenUsed="0"/>
-    <w:lsdException w:name="Medium List 1 Accent 3" w:semiHidden="0" w:uiPriority="65" w:unhideWhenUsed="0"/>
-    <w:lsdException w:name="Medium List 2 Accent 3" w:semiHidden="0" w:uiPriority="66" w:unhideWhenUsed="0"/>
-    <w:lsdException w:name="Medium Grid 1 Accent 3" w:semiHidden="0" w:uiPriority="67" w:unhideWhenUsed="0"/>
-    <w:lsdException w:name="Medium Grid 2 Accent 3" w:semiHidden="0" w:uiPriority="68" w:unhideWhenUsed="0"/>
-    <w:lsdException w:name="Medium Grid 3 Accent 3" w:semiHidden="0" w:uiPriority="69" w:unhideWhenUsed="0"/>
-    <w:lsdException w:name="Dark List Accent 3" w:semiHidden="0" w:uiPriority="70" w:unhideWhenUsed="0"/>
-    <w:lsdException w:name="Colorful Shading Accent 3" w:semiHidden="0" w:uiPriority="71" w:unhideWhenUsed="0"/>
-    <w:lsdException w:name="Colorful List Accent 3" w:semiHidden="0" w:uiPriority="72" w:unhideWhenUsed="0"/>
-    <w:lsdException w:name="Colorful Grid Accent 3" w:semiHidden="0" w:uiPriority="73" w:unhideWhenUsed="0"/>
-    <w:lsdException w:name="Light Shading Accent 4" w:semiHidden="0" w:uiPriority="60" w:unhideWhenUsed="0"/>
-    <w:lsdException w:name="Light List Accent 4" w:semiHidden="0" w:uiPriority="61" w:unhideWhenUsed="0"/>
-    <w:lsdException w:name="Light Grid Accent 4" w:semiHidden="0" w:uiPriority="62" w:unhideWhenUsed="0"/>
-    <w:lsdException w:name="Medium Shading 1 Accent 4" w:semiHidden="0" w:uiPriority="63" w:unhideWhenUsed="0"/>
-    <w:lsdException w:name="Medium Shading 2 Accent 4" w:semiHidden="0" w:uiPriority="64" w:unhideWhenUsed="0"/>
-    <w:lsdException w:name="Medium List 1 Accent 4" w:semiHidden="0" w:uiPriority="65" w:unhideWhenUsed="0"/>
-    <w:lsdException w:name="Medium List 2 Accent 4" w:semiHidden="0" w:uiPriority="66" w:unhideWhenUsed="0"/>
-    <w:lsdException w:name="Medium Grid 1 Accent 4" w:semiHidden="0" w:uiPriority="67" w:unhideWhenUsed="0"/>
-    <w:lsdException w:name="Medium Grid 2 Accent 4" w:semiHidden="0" w:uiPriority="68" w:unhideWhenUsed="0"/>
-    <w:lsdException w:name="Medium Grid 3 Accent 4" w:semiHidden="0" w:uiPriority="69" w:unhideWhenUsed="0"/>
-    <w:lsdException w:name="Dark List Accent 4" w:semiHidden="0" w:uiPriority="70" w:unhideWhenUsed="0"/>
-    <w:lsdException w:name="Colorful Shading Accent 4" w:semiHidden="0" w:uiPriority="71" w:unhideWhenUsed="0"/>
-    <w:lsdException w:name="Colorful List Accent 4" w:semiHidden="0" w:uiPriority="72" w:unhideWhenUsed="0"/>
-    <w:lsdException w:name="Colorful Grid Accent 4" w:semiHidden="0" w:uiPriority="73" w:unhideWhenUsed="0"/>
-    <w:lsdException w:name="Light Shading Accent 5" w:semiHidden="0" w:uiPriority="60" w:unhideWhenUsed="0"/>
-    <w:lsdException w:name="Light List Accent 5" w:semiHidden="0" w:uiPriority="61" w:unhideWhenUsed="0"/>
-    <w:lsdException w:name="Light Grid Accent 5" w:semiHidden="0" w:uiPriority="62" w:unhideWhenUsed="0"/>
-    <w:lsdException w:name="Medium Shading 1 Accent 5" w:semiHidden="0" w:uiPriority="63" w:unhideWhenUsed="0"/>
-    <w:lsdException w:name="Medium Shading 2 Accent 5" w:semiHidden="0" w:uiPriority="64" w:unhideWhenUsed="0"/>
-    <w:lsdException w:name="Medium List 1 Accent 5" w:semiHidden="0" w:uiPriority="65" w:unhideWhenUsed="0"/>
-    <w:lsdException w:name="Medium List 2 Accent 5" w:semiHidden="0" w:uiPriority="66" w:unhideWhenUsed="0"/>
-    <w:lsdException w:name="Medium Grid 1 Accent 5" w:semiHidden="0" w:uiPriority="67" w:unhideWhenUsed="0"/>
-    <w:lsdException w:name="Medium Grid 2 Accent 5" w:semiHidden="0" w:uiPriority="68" w:unhideWhenUsed="0"/>
-    <w:lsdException w:name="Medium Grid 3 Accent 5" w:semiHidden="0" w:uiPriority="69" w:unhideWhenUsed="0"/>
-    <w:lsdException w:name="Dark List Accent 5" w:semiHidden="0" w:uiPriority="70" w:unhideWhenUsed="0"/>
-    <w:lsdException w:name="Colorful Shading Accent 5" w:semiHidden="0" w:uiPriority="71" w:unhideWhenUsed="0"/>
-    <w:lsdException w:name="Colorful List Accent 5" w:semiHidden="0" w:uiPriority="72" w:unhideWhenUsed="0"/>
-    <w:lsdException w:name="Colorful Grid Accent 5" w:semiHidden="0" w:uiPriority="73" w:unhideWhenUsed="0"/>
-    <w:lsdException w:name="Light Shading Accent 6" w:semiHidden="0" w:uiPriority="60" w:unhideWhenUsed="0"/>
-    <w:lsdException w:name="Light List Accent 6" w:semiHidden="0" w:uiPriority="61" w:unhideWhenUsed="0"/>
-    <w:lsdException w:name="Light Grid Accent 6" w:semiHidden="0" w:uiPriority="62" w:unhideWhenUsed="0"/>
-    <w:lsdException w:name="Medium Shading 1 Accent 6" w:semiHidden="0" w:uiPriority="63" w:unhideWhenUsed="0"/>
-    <w:lsdException w:name="Medium Shading 2 Accent 6" w:semiHidden="0" w:uiPriority="64" w:unhideWhenUsed="0"/>
-    <w:lsdException w:name="Medium List 1 Accent 6" w:semiHidden="0" w:uiPriority="65" w:unhideWhenUsed="0"/>
-    <w:lsdException w:name="Medium List 2 Accent 6" w:semiHidden="0" w:uiPriority="66" w:unhideWhenUsed="0"/>
-    <w:lsdException w:name="Medium Grid 1 Accent 6" w:semiHidden="0" w:uiPriority="67" w:unhideWhenUsed="0"/>
-    <w:lsdException w:name="Medium Grid 2 Accent 6" w:semiHidden="0" w:uiPriority="68" w:unhideWhenUsed="0"/>
-    <w:lsdException w:name="Medium Grid 3 Accent 6" w:semiHidden="0" w:uiPriority="69" w:unhideWhenUsed="0"/>
-    <w:lsdException w:name="Dark List Accent 6" w:semiHidden="0" w:uiPriority="70" w:unhideWhenUsed="0"/>
-    <w:lsdException w:name="Colorful Shading Accent 6" w:semiHidden="0" w:uiPriority="71" w:unhideWhenUsed="0"/>
-    <w:lsdException w:name="Colorful List Accent 6" w:semiHidden="0" w:uiPriority="72" w:unhideWhenUsed="0"/>
-    <w:lsdException w:name="Colorful Grid Accent 6" w:semiHidden="0" w:uiPriority="73" w:unhideWhenUsed="0"/>
-    <w:lsdException w:name="Subtle Emphasis" w:semiHidden="0" w:uiPriority="19" w:unhideWhenUsed="0" w:qFormat="1"/>
-    <w:lsdException w:name="Intense Emphasis" w:semiHidden="0" w:uiPriority="21" w:unhideWhenUsed="0" w:qFormat="1"/>
-    <w:lsdException w:name="Subtle Reference" w:semiHidden="0" w:uiPriority="31" w:unhideWhenUsed="0" w:qFormat="1"/>
-    <w:lsdException w:name="Intense Reference" w:semiHidden="0" w:uiPriority="32" w:unhideWhenUsed="0" w:qFormat="1"/>
-    <w:lsdException w:name="Book Title" w:semiHidden="0" w:uiPriority="33" w:unhideWhenUsed="0" w:qFormat="1"/>
-    <w:lsdException w:name="Bibliography" w:uiPriority="37"/>
-    <w:lsdException w:name="TOC Heading" w:uiPriority="39" w:qFormat="1"/>
+  <w:latentStyles w:count="260" w:defQFormat="0" w:defUnhideWhenUsed="1" w:defSemiHidden="1" w:defUIPriority="99" w:defLockedState="0">
+    <w:lsdException w:qFormat="1" w:unhideWhenUsed="0" w:uiPriority="0" w:semiHidden="0" w:name="Normal"/>
+    <w:lsdException w:qFormat="1" w:unhideWhenUsed="0" w:uiPriority="9" w:semiHidden="0" w:name="heading 1"/>
+    <w:lsdException w:qFormat="1" w:uiPriority="9" w:name="heading 2"/>
+    <w:lsdException w:qFormat="1" w:uiPriority="9" w:name="heading 3"/>
+    <w:lsdException w:qFormat="1" w:uiPriority="9" w:name="heading 4"/>
+    <w:lsdException w:qFormat="1" w:uiPriority="9" w:name="heading 5"/>
+    <w:lsdException w:qFormat="1" w:uiPriority="9" w:name="heading 6"/>
+    <w:lsdException w:qFormat="1" w:uiPriority="9" w:name="heading 7"/>
+    <w:lsdException w:qFormat="1" w:uiPriority="9" w:name="heading 8"/>
+    <w:lsdException w:qFormat="1" w:uiPriority="9" w:name="heading 9"/>
+    <w:lsdException w:uiPriority="99" w:name="index 1"/>
+    <w:lsdException w:uiPriority="99" w:name="index 2"/>
+    <w:lsdException w:uiPriority="99" w:name="index 3"/>
+    <w:lsdException w:uiPriority="99" w:name="index 4"/>
+    <w:lsdException w:uiPriority="99" w:name="index 5"/>
+    <w:lsdException w:uiPriority="99" w:name="index 6"/>
+    <w:lsdException w:uiPriority="99" w:name="index 7"/>
+    <w:lsdException w:uiPriority="99" w:name="index 8"/>
+    <w:lsdException w:uiPriority="99" w:name="index 9"/>
+    <w:lsdException w:uiPriority="39" w:name="toc 1"/>
+    <w:lsdException w:uiPriority="39" w:name="toc 2"/>
+    <w:lsdException w:uiPriority="39" w:name="toc 3"/>
+    <w:lsdException w:uiPriority="39" w:name="toc 4"/>
+    <w:lsdException w:uiPriority="39" w:name="toc 5"/>
+    <w:lsdException w:uiPriority="39" w:name="toc 6"/>
+    <w:lsdException w:uiPriority="39" w:name="toc 7"/>
+    <w:lsdException w:uiPriority="39" w:name="toc 8"/>
+    <w:lsdException w:uiPriority="39" w:name="toc 9"/>
+    <w:lsdException w:uiPriority="99" w:name="Normal Indent"/>
+    <w:lsdException w:uiPriority="99" w:name="footnote text"/>
+    <w:lsdException w:uiPriority="99" w:name="annotation text"/>
+    <w:lsdException w:uiPriority="99" w:semiHidden="0" w:name="header"/>
+    <w:lsdException w:uiPriority="99" w:semiHidden="0" w:name="footer"/>
+    <w:lsdException w:uiPriority="99" w:name="index heading"/>
+    <w:lsdException w:qFormat="1" w:uiPriority="35" w:name="caption"/>
+    <w:lsdException w:uiPriority="99" w:name="table of figures"/>
+    <w:lsdException w:uiPriority="99" w:name="envelope address"/>
+    <w:lsdException w:uiPriority="99" w:name="envelope return"/>
+    <w:lsdException w:uiPriority="99" w:name="footnote reference"/>
+    <w:lsdException w:uiPriority="99" w:name="annotation reference"/>
+    <w:lsdException w:uiPriority="99" w:name="line number"/>
+    <w:lsdException w:uiPriority="99" w:name="page number"/>
+    <w:lsdException w:uiPriority="99" w:name="endnote reference"/>
+    <w:lsdException w:uiPriority="99" w:name="endnote text"/>
+    <w:lsdException w:uiPriority="99" w:name="table of authorities"/>
+    <w:lsdException w:uiPriority="99" w:name="macro"/>
+    <w:lsdException w:uiPriority="99" w:name="toa heading"/>
+    <w:lsdException w:uiPriority="99" w:name="List"/>
+    <w:lsdException w:uiPriority="99" w:name="List Bullet"/>
+    <w:lsdException w:uiPriority="99" w:name="List Number"/>
+    <w:lsdException w:uiPriority="99" w:name="List 2"/>
+    <w:lsdException w:uiPriority="99" w:name="List 3"/>
+    <w:lsdException w:uiPriority="99" w:name="List 4"/>
+    <w:lsdException w:uiPriority="99" w:name="List 5"/>
+    <w:lsdException w:uiPriority="99" w:name="List Bullet 2"/>
+    <w:lsdException w:uiPriority="99" w:name="List Bullet 3"/>
+    <w:lsdException w:uiPriority="99" w:name="List Bullet 4"/>
+    <w:lsdException w:uiPriority="99" w:name="List Bullet 5"/>
+    <w:lsdException w:uiPriority="99" w:name="List Number 2"/>
+    <w:lsdException w:uiPriority="99" w:name="List Number 3"/>
+    <w:lsdException w:uiPriority="99" w:name="List Number 4"/>
+    <w:lsdException w:uiPriority="99" w:name="List Number 5"/>
+    <w:lsdException w:qFormat="1" w:unhideWhenUsed="0" w:uiPriority="10" w:semiHidden="0" w:name="Title"/>
+    <w:lsdException w:uiPriority="99" w:name="Closing"/>
+    <w:lsdException w:uiPriority="99" w:name="Signature"/>
+    <w:lsdException w:uiPriority="1" w:name="Default Paragraph Font"/>
+    <w:lsdException w:uiPriority="99" w:name="Body Text"/>
+    <w:lsdException w:uiPriority="99" w:name="Body Text Indent"/>
+    <w:lsdException w:uiPriority="99" w:name="List Continue"/>
+    <w:lsdException w:uiPriority="99" w:name="List Continue 2"/>
+    <w:lsdException w:uiPriority="99" w:name="List Continue 3"/>
+    <w:lsdException w:uiPriority="99" w:name="List Continue 4"/>
+    <w:lsdException w:uiPriority="99" w:name="List Continue 5"/>
+    <w:lsdException w:uiPriority="99" w:name="Message Header"/>
+    <w:lsdException w:qFormat="1" w:unhideWhenUsed="0" w:uiPriority="11" w:semiHidden="0" w:name="Subtitle"/>
+    <w:lsdException w:uiPriority="99" w:name="Salutation"/>
+    <w:lsdException w:uiPriority="99" w:name="Date"/>
+    <w:lsdException w:uiPriority="99" w:name="Body Text First Indent"/>
+    <w:lsdException w:uiPriority="99" w:name="Body Text First Indent 2"/>
+    <w:lsdException w:uiPriority="99" w:name="Note Heading"/>
+    <w:lsdException w:uiPriority="99" w:name="Body Text 2"/>
+    <w:lsdException w:uiPriority="99" w:name="Body Text 3"/>
+    <w:lsdException w:uiPriority="99" w:name="Body Text Indent 2"/>
+    <w:lsdException w:uiPriority="99" w:name="Body Text Indent 3"/>
+    <w:lsdException w:uiPriority="99" w:name="Block Text"/>
+    <w:lsdException w:uiPriority="99" w:name="Hyperlink"/>
+    <w:lsdException w:uiPriority="99" w:name="FollowedHyperlink"/>
+    <w:lsdException w:qFormat="1" w:unhideWhenUsed="0" w:uiPriority="22" w:semiHidden="0" w:name="Strong"/>
+    <w:lsdException w:qFormat="1" w:unhideWhenUsed="0" w:uiPriority="20" w:semiHidden="0" w:name="Emphasis"/>
+    <w:lsdException w:uiPriority="99" w:name="Document Map"/>
+    <w:lsdException w:uiPriority="99" w:name="Plain Text"/>
+    <w:lsdException w:uiPriority="99" w:name="E-mail Signature"/>
+    <w:lsdException w:uiPriority="99" w:name="Normal (Web)"/>
+    <w:lsdException w:uiPriority="99" w:name="HTML Acronym"/>
+    <w:lsdException w:uiPriority="99" w:name="HTML Address"/>
+    <w:lsdException w:uiPriority="99" w:name="HTML Cite"/>
+    <w:lsdException w:uiPriority="99" w:name="HTML Code"/>
+    <w:lsdException w:uiPriority="99" w:name="HTML Definition"/>
+    <w:lsdException w:uiPriority="99" w:name="HTML Keyboard"/>
+    <w:lsdException w:uiPriority="99" w:name="HTML Preformatted"/>
+    <w:lsdException w:uiPriority="99" w:name="HTML Sample"/>
+    <w:lsdException w:uiPriority="99" w:name="HTML Typewriter"/>
+    <w:lsdException w:uiPriority="99" w:name="HTML Variable"/>
+    <w:lsdException w:uiPriority="99" w:name="Normal Table"/>
+    <w:lsdException w:uiPriority="99" w:name="annotation subject"/>
+    <w:lsdException w:uiPriority="99" w:name="Table Simple 1"/>
+    <w:lsdException w:uiPriority="99" w:name="Table Simple 2"/>
+    <w:lsdException w:uiPriority="99" w:name="Table Simple 3"/>
+    <w:lsdException w:uiPriority="99" w:name="Table Classic 1"/>
+    <w:lsdException w:uiPriority="99" w:name="Table Classic 2"/>
+    <w:lsdException w:uiPriority="99" w:name="Table Classic 3"/>
+    <w:lsdException w:uiPriority="99" w:name="Table Classic 4"/>
+    <w:lsdException w:uiPriority="99" w:name="Table Colorful 1"/>
+    <w:lsdException w:uiPriority="99" w:name="Table Colorful 2"/>
+    <w:lsdException w:uiPriority="99" w:name="Table Colorful 3"/>
+    <w:lsdException w:uiPriority="99" w:name="Table Columns 1"/>
+    <w:lsdException w:uiPriority="99" w:name="Table Columns 2"/>
+    <w:lsdException w:uiPriority="99" w:name="Table Columns 3"/>
+    <w:lsdException w:uiPriority="99" w:name="Table Columns 4"/>
+    <w:lsdException w:uiPriority="99" w:name="Table Columns 5"/>
+    <w:lsdException w:uiPriority="99" w:name="Table Grid 1"/>
+    <w:lsdException w:uiPriority="99" w:name="Table Grid 2"/>
+    <w:lsdException w:uiPriority="99" w:name="Table Grid 3"/>
+    <w:lsdException w:uiPriority="99" w:name="Table Grid 4"/>
+    <w:lsdException w:uiPriority="99" w:name="Table Grid 5"/>
+    <w:lsdException w:uiPriority="99" w:name="Table Grid 6"/>
+    <w:lsdException w:uiPriority="99" w:name="Table Grid 7"/>
+    <w:lsdException w:uiPriority="99" w:name="Table Grid 8"/>
+    <w:lsdException w:uiPriority="99" w:name="Table List 1"/>
+    <w:lsdException w:uiPriority="99" w:name="Table List 2"/>
+    <w:lsdException w:uiPriority="99" w:name="Table List 3"/>
+    <w:lsdException w:uiPriority="99" w:name="Table List 4"/>
+    <w:lsdException w:uiPriority="99" w:name="Table List 5"/>
+    <w:lsdException w:uiPriority="99" w:name="Table List 6"/>
+    <w:lsdException w:uiPriority="99" w:name="Table List 7"/>
+    <w:lsdException w:uiPriority="99" w:name="Table List 8"/>
+    <w:lsdException w:uiPriority="99" w:name="Table 3D effects 1"/>
+    <w:lsdException w:uiPriority="99" w:name="Table 3D effects 2"/>
+    <w:lsdException w:uiPriority="99" w:name="Table 3D effects 3"/>
+    <w:lsdException w:uiPriority="99" w:name="Table Contemporary"/>
+    <w:lsdException w:uiPriority="99" w:name="Table Elegant"/>
+    <w:lsdException w:uiPriority="99" w:name="Table Professional"/>
+    <w:lsdException w:uiPriority="99" w:name="Table Subtle 1"/>
+    <w:lsdException w:uiPriority="99" w:name="Table Subtle 2"/>
+    <w:lsdException w:uiPriority="99" w:name="Table Web 1"/>
+    <w:lsdException w:uiPriority="99" w:name="Table Web 2"/>
+    <w:lsdException w:uiPriority="99" w:name="Table Web 3"/>
+    <w:lsdException w:qFormat="1" w:uiPriority="99" w:name="Balloon Text"/>
+    <w:lsdException w:unhideWhenUsed="0" w:uiPriority="59" w:semiHidden="0" w:name="Table Grid"/>
+    <w:lsdException w:uiPriority="99" w:name="Table Theme"/>
+    <w:lsdException w:unhideWhenUsed="0" w:uiPriority="60" w:semiHidden="0" w:name="Light Shading"/>
+    <w:lsdException w:unhideWhenUsed="0" w:uiPriority="61" w:semiHidden="0" w:name="Light List"/>
+    <w:lsdException w:unhideWhenUsed="0" w:uiPriority="62" w:semiHidden="0" w:name="Light Grid"/>
+    <w:lsdException w:unhideWhenUsed="0" w:uiPriority="63" w:semiHidden="0" w:name="Medium Shading 1"/>
+    <w:lsdException w:unhideWhenUsed="0" w:uiPriority="64" w:semiHidden="0" w:name="Medium Shading 2"/>
+    <w:lsdException w:unhideWhenUsed="0" w:uiPriority="65" w:semiHidden="0" w:name="Medium List 1"/>
+    <w:lsdException w:unhideWhenUsed="0" w:uiPriority="66" w:semiHidden="0" w:name="Medium List 2"/>
+    <w:lsdException w:unhideWhenUsed="0" w:uiPriority="67" w:semiHidden="0" w:name="Medium Grid 1"/>
+    <w:lsdException w:unhideWhenUsed="0" w:uiPriority="68" w:semiHidden="0" w:name="Medium Grid 2"/>
+    <w:lsdException w:unhideWhenUsed="0" w:uiPriority="69" w:semiHidden="0" w:name="Medium Grid 3"/>
+    <w:lsdException w:unhideWhenUsed="0" w:uiPriority="70" w:semiHidden="0" w:name="Dark List"/>
+    <w:lsdException w:unhideWhenUsed="0" w:uiPriority="71" w:semiHidden="0" w:name="Colorful Shading"/>
+    <w:lsdException w:unhideWhenUsed="0" w:uiPriority="72" w:semiHidden="0" w:name="Colorful List"/>
+    <w:lsdException w:unhideWhenUsed="0" w:uiPriority="73" w:semiHidden="0" w:name="Colorful Grid"/>
+    <w:lsdException w:unhideWhenUsed="0" w:uiPriority="60" w:semiHidden="0" w:name="Light Shading Accent 1"/>
+    <w:lsdException w:unhideWhenUsed="0" w:uiPriority="61" w:semiHidden="0" w:name="Light List Accent 1"/>
+    <w:lsdException w:unhideWhenUsed="0" w:uiPriority="62" w:semiHidden="0" w:name="Light Grid Accent 1"/>
+    <w:lsdException w:unhideWhenUsed="0" w:uiPriority="63" w:semiHidden="0" w:name="Medium Shading 1 Accent 1"/>
+    <w:lsdException w:unhideWhenUsed="0" w:uiPriority="64" w:semiHidden="0" w:name="Medium Shading 2 Accent 1"/>
+    <w:lsdException w:unhideWhenUsed="0" w:uiPriority="65" w:semiHidden="0" w:name="Medium List 1 Accent 1"/>
+    <w:lsdException w:unhideWhenUsed="0" w:uiPriority="66" w:semiHidden="0" w:name="Medium List 2 Accent 1"/>
+    <w:lsdException w:unhideWhenUsed="0" w:uiPriority="67" w:semiHidden="0" w:name="Medium Grid 1 Accent 1"/>
+    <w:lsdException w:unhideWhenUsed="0" w:uiPriority="68" w:semiHidden="0" w:name="Medium Grid 2 Accent 1"/>
+    <w:lsdException w:unhideWhenUsed="0" w:uiPriority="69" w:semiHidden="0" w:name="Medium Grid 3 Accent 1"/>
+    <w:lsdException w:unhideWhenUsed="0" w:uiPriority="70" w:semiHidden="0" w:name="Dark List Accent 1"/>
+    <w:lsdException w:unhideWhenUsed="0" w:uiPriority="71" w:semiHidden="0" w:name="Colorful Shading Accent 1"/>
+    <w:lsdException w:unhideWhenUsed="0" w:uiPriority="72" w:semiHidden="0" w:name="Colorful List Accent 1"/>
+    <w:lsdException w:unhideWhenUsed="0" w:uiPriority="73" w:semiHidden="0" w:name="Colorful Grid Accent 1"/>
+    <w:lsdException w:unhideWhenUsed="0" w:uiPriority="60" w:semiHidden="0" w:name="Light Shading Accent 2"/>
+    <w:lsdException w:unhideWhenUsed="0" w:uiPriority="61" w:semiHidden="0" w:name="Light List Accent 2"/>
+    <w:lsdException w:unhideWhenUsed="0" w:uiPriority="62" w:semiHidden="0" w:name="Light Grid Accent 2"/>
+    <w:lsdException w:unhideWhenUsed="0" w:uiPriority="63" w:semiHidden="0" w:name="Medium Shading 1 Accent 2"/>
+    <w:lsdException w:unhideWhenUsed="0" w:uiPriority="64" w:semiHidden="0" w:name="Medium Shading 2 Accent 2"/>
+    <w:lsdException w:unhideWhenUsed="0" w:uiPriority="65" w:semiHidden="0" w:name="Medium List 1 Accent 2"/>
+    <w:lsdException w:unhideWhenUsed="0" w:uiPriority="66" w:semiHidden="0" w:name="Medium List 2 Accent 2"/>
+    <w:lsdException w:unhideWhenUsed="0" w:uiPriority="67" w:semiHidden="0" w:name="Medium Grid 1 Accent 2"/>
+    <w:lsdException w:unhideWhenUsed="0" w:uiPriority="68" w:semiHidden="0" w:name="Medium Grid 2 Accent 2"/>
+    <w:lsdException w:unhideWhenUsed="0" w:uiPriority="69" w:semiHidden="0" w:name="Medium Grid 3 Accent 2"/>
+    <w:lsdException w:unhideWhenUsed="0" w:uiPriority="70" w:semiHidden="0" w:name="Dark List Accent 2"/>
+    <w:lsdException w:unhideWhenUsed="0" w:uiPriority="71" w:semiHidden="0" w:name="Colorful Shading Accent 2"/>
+    <w:lsdException w:unhideWhenUsed="0" w:uiPriority="72" w:semiHidden="0" w:name="Colorful List Accent 2"/>
+    <w:lsdException w:unhideWhenUsed="0" w:uiPriority="73" w:semiHidden="0" w:name="Colorful Grid Accent 2"/>
+    <w:lsdException w:unhideWhenUsed="0" w:uiPriority="60" w:semiHidden="0" w:name="Light Shading Accent 3"/>
+    <w:lsdException w:unhideWhenUsed="0" w:uiPriority="61" w:semiHidden="0" w:name="Light List Accent 3"/>
+    <w:lsdException w:unhideWhenUsed="0" w:uiPriority="62" w:semiHidden="0" w:name="Light Grid Accent 3"/>
+    <w:lsdException w:unhideWhenUsed="0" w:uiPriority="63" w:semiHidden="0" w:name="Medium Shading 1 Accent 3"/>
+    <w:lsdException w:unhideWhenUsed="0" w:uiPriority="64" w:semiHidden="0" w:name="Medium Shading 2 Accent 3"/>
+    <w:lsdException w:unhideWhenUsed="0" w:uiPriority="65" w:semiHidden="0" w:name="Medium List 1 Accent 3"/>
+    <w:lsdException w:unhideWhenUsed="0" w:uiPriority="66" w:semiHidden="0" w:name="Medium List 2 Accent 3"/>
+    <w:lsdException w:unhideWhenUsed="0" w:uiPriority="67" w:semiHidden="0" w:name="Medium Grid 1 Accent 3"/>
+    <w:lsdException w:unhideWhenUsed="0" w:uiPriority="68" w:semiHidden="0" w:name="Medium Grid 2 Accent 3"/>
+    <w:lsdException w:unhideWhenUsed="0" w:uiPriority="69" w:semiHidden="0" w:name="Medium Grid 3 Accent 3"/>
+    <w:lsdException w:unhideWhenUsed="0" w:uiPriority="70" w:semiHidden="0" w:name="Dark List Accent 3"/>
+    <w:lsdException w:unhideWhenUsed="0" w:uiPriority="71" w:semiHidden="0" w:name="Colorful Shading Accent 3"/>
+    <w:lsdException w:unhideWhenUsed="0" w:uiPriority="72" w:semiHidden="0" w:name="Colorful List Accent 3"/>
+    <w:lsdException w:unhideWhenUsed="0" w:uiPriority="73" w:semiHidden="0" w:name="Colorful Grid Accent 3"/>
+    <w:lsdException w:unhideWhenUsed="0" w:uiPriority="60" w:semiHidden="0" w:name="Light Shading Accent 4"/>
+    <w:lsdException w:unhideWhenUsed="0" w:uiPriority="61" w:semiHidden="0" w:name="Light List Accent 4"/>
+    <w:lsdException w:unhideWhenUsed="0" w:uiPriority="62" w:semiHidden="0" w:name="Light Grid Accent 4"/>
+    <w:lsdException w:unhideWhenUsed="0" w:uiPriority="63" w:semiHidden="0" w:name="Medium Shading 1 Accent 4"/>
+    <w:lsdException w:unhideWhenUsed="0" w:uiPriority="64" w:semiHidden="0" w:name="Medium Shading 2 Accent 4"/>
+    <w:lsdException w:unhideWhenUsed="0" w:uiPriority="65" w:semiHidden="0" w:name="Medium List 1 Accent 4"/>
+    <w:lsdException w:unhideWhenUsed="0" w:uiPriority="66" w:semiHidden="0" w:name="Medium List 2 Accent 4"/>
+    <w:lsdException w:unhideWhenUsed="0" w:uiPriority="67" w:semiHidden="0" w:name="Medium Grid 1 Accent 4"/>
+    <w:lsdException w:unhideWhenUsed="0" w:uiPriority="68" w:semiHidden="0" w:name="Medium Grid 2 Accent 4"/>
+    <w:lsdException w:unhideWhenUsed="0" w:uiPriority="69" w:semiHidden="0" w:name="Medium Grid 3 Accent 4"/>
+    <w:lsdException w:unhideWhenUsed="0" w:uiPriority="70" w:semiHidden="0" w:name="Dark List Accent 4"/>
+    <w:lsdException w:unhideWhenUsed="0" w:uiPriority="71" w:semiHidden="0" w:name="Colorful Shading Accent 4"/>
+    <w:lsdException w:unhideWhenUsed="0" w:uiPriority="72" w:semiHidden="0" w:name="Colorful List Accent 4"/>
+    <w:lsdException w:unhideWhenUsed="0" w:uiPriority="73" w:semiHidden="0" w:name="Colorful Grid Accent 4"/>
+    <w:lsdException w:unhideWhenUsed="0" w:uiPriority="60" w:semiHidden="0" w:name="Light Shading Accent 5"/>
+    <w:lsdException w:unhideWhenUsed="0" w:uiPriority="61" w:semiHidden="0" w:name="Light List Accent 5"/>
+    <w:lsdException w:unhideWhenUsed="0" w:uiPriority="62" w:semiHidden="0" w:name="Light Grid Accent 5"/>
+    <w:lsdException w:unhideWhenUsed="0" w:uiPriority="63" w:semiHidden="0" w:name="Medium Shading 1 Accent 5"/>
+    <w:lsdException w:unhideWhenUsed="0" w:uiPriority="64" w:semiHidden="0" w:name="Medium Shading 2 Accent 5"/>
+    <w:lsdException w:unhideWhenUsed="0" w:uiPriority="65" w:semiHidden="0" w:name="Medium List 1 Accent 5"/>
+    <w:lsdException w:unhideWhenUsed="0" w:uiPriority="66" w:semiHidden="0" w:name="Medium List 2 Accent 5"/>
+    <w:lsdException w:unhideWhenUsed="0" w:uiPriority="67" w:semiHidden="0" w:name="Medium Grid 1 Accent 5"/>
+    <w:lsdException w:unhideWhenUsed="0" w:uiPriority="68" w:semiHidden="0" w:name="Medium Grid 2 Accent 5"/>
+    <w:lsdException w:unhideWhenUsed="0" w:uiPriority="69" w:semiHidden="0" w:name="Medium Grid 3 Accent 5"/>
+    <w:lsdException w:unhideWhenUsed="0" w:uiPriority="70" w:semiHidden="0" w:name="Dark List Accent 5"/>
+    <w:lsdException w:unhideWhenUsed="0" w:uiPriority="71" w:semiHidden="0" w:name="Colorful Shading Accent 5"/>
+    <w:lsdException w:unhideWhenUsed="0" w:uiPriority="72" w:semiHidden="0" w:name="Colorful List Accent 5"/>
+    <w:lsdException w:unhideWhenUsed="0" w:uiPriority="73" w:semiHidden="0" w:name="Colorful Grid Accent 5"/>
+    <w:lsdException w:unhideWhenUsed="0" w:uiPriority="60" w:semiHidden="0" w:name="Light Shading Accent 6"/>
+    <w:lsdException w:unhideWhenUsed="0" w:uiPriority="61" w:semiHidden="0" w:name="Light List Accent 6"/>
+    <w:lsdException w:unhideWhenUsed="0" w:uiPriority="62" w:semiHidden="0" w:name="Light Grid Accent 6"/>
+    <w:lsdException w:unhideWhenUsed="0" w:uiPriority="63" w:semiHidden="0" w:name="Medium Shading 1 Accent 6"/>
+    <w:lsdException w:unhideWhenUsed="0" w:uiPriority="64" w:semiHidden="0" w:name="Medium Shading 2 Accent 6"/>
+    <w:lsdException w:unhideWhenUsed="0" w:uiPriority="65" w:semiHidden="0" w:name="Medium List 1 Accent 6"/>
+    <w:lsdException w:unhideWhenUsed="0" w:uiPriority="66" w:semiHidden="0" w:name="Medium List 2 Accent 6"/>
+    <w:lsdException w:unhideWhenUsed="0" w:uiPriority="67" w:semiHidden="0" w:name="Medium Grid 1 Accent 6"/>
+    <w:lsdException w:unhideWhenUsed="0" w:uiPriority="68" w:semiHidden="0" w:name="Medium Grid 2 Accent 6"/>
+    <w:lsdException w:unhideWhenUsed="0" w:uiPriority="69" w:semiHidden="0" w:name="Medium Grid 3 Accent 6"/>
+    <w:lsdException w:unhideWhenUsed="0" w:uiPriority="70" w:semiHidden="0" w:name="Dark List Accent 6"/>
+    <w:lsdException w:unhideWhenUsed="0" w:uiPriority="71" w:semiHidden="0" w:name="Colorful Shading Accent 6"/>
+    <w:lsdException w:unhideWhenUsed="0" w:uiPriority="72" w:semiHidden="0" w:name="Colorful List Accent 6"/>
+    <w:lsdException w:unhideWhenUsed="0" w:uiPriority="73" w:semiHidden="0" w:name="Colorful Grid Accent 6"/>
   </w:latentStyles>
-  <w:style w:type="paragraph" w:default="1" w:styleId="a">
+  <w:style w:type="paragraph" w:default="1" w:styleId="1">
     <w:name w:val="Normal"/>
     <w:qFormat/>
-    <w:rsid w:val="00FF2608"/>
+    <w:uiPriority w:val="0"/>
     <w:pPr>
       <w:widowControl w:val="0"/>
       <w:jc w:val="both"/>
     </w:pPr>
+    <w:rPr>
+      <w:rFonts w:asciiTheme="minorHAnsi" w:hAnsiTheme="minorHAnsi" w:eastAsiaTheme="minorEastAsia" w:cstheme="minorBidi"/>
+      <w:kern w:val="2"/>
+      <w:sz w:val="21"/>
+      <w:szCs w:val="22"/>
+      <w:lang w:val="en-US" w:eastAsia="zh-CN" w:bidi="ar-SA"/>
+    </w:rPr>
   </w:style>
-  <w:style w:type="character" w:default="1" w:styleId="a0">
+  <w:style w:type="character" w:default="1" w:styleId="5">
     <w:name w:val="Default Paragraph Font"/>
+    <w:unhideWhenUsed/>
     <w:uiPriority w:val="1"/>
-    <w:semiHidden/>
+  </w:style>
+  <w:style w:type="table" w:default="1" w:styleId="6">
+    <w:name w:val="Normal Table"/>
     <w:unhideWhenUsed/>
-  </w:style>
-  <w:style w:type="table" w:default="1" w:styleId="a1">
-    <w:name w:val="Normal Table"/>
     <w:uiPriority w:val="99"/>
-    <w:semiHidden/>
-    <w:unhideWhenUsed/>
     <w:tblPr>
-      <w:tblInd w:w="0" w:type="dxa"/>
+      <w:tblLayout w:type="fixed"/>
       <w:tblCellMar>
         <w:top w:w="0" w:type="dxa"/>
         <w:left w:w="108" w:type="dxa"/>
@@ -4447,22 +4532,46 @@
       </w:tblCellMar>
     </w:tblPr>
   </w:style>
-  <w:style w:type="numbering" w:default="1" w:styleId="a2">
-    <w:name w:val="No List"/>
+  <w:style w:type="paragraph" w:styleId="2">
+    <w:name w:val="Balloon Text"/>
+    <w:basedOn w:val="1"/>
+    <w:link w:val="10"/>
+    <w:unhideWhenUsed/>
+    <w:qFormat/>
     <w:uiPriority w:val="99"/>
-    <w:semiHidden/>
+    <w:rPr>
+      <w:sz w:val="18"/>
+      <w:szCs w:val="18"/>
+    </w:rPr>
+  </w:style>
+  <w:style w:type="paragraph" w:styleId="3">
+    <w:name w:val="footer"/>
+    <w:basedOn w:val="1"/>
+    <w:link w:val="8"/>
     <w:unhideWhenUsed/>
+    <w:uiPriority w:val="99"/>
+    <w:pPr>
+      <w:tabs>
+        <w:tab w:val="center" w:pos="4153"/>
+        <w:tab w:val="right" w:pos="8306"/>
+      </w:tabs>
+      <w:snapToGrid w:val="0"/>
+      <w:jc w:val="left"/>
+    </w:pPr>
+    <w:rPr>
+      <w:sz w:val="18"/>
+      <w:szCs w:val="18"/>
+    </w:rPr>
   </w:style>
-  <w:style w:type="paragraph" w:styleId="a3">
+  <w:style w:type="paragraph" w:styleId="4">
     <w:name w:val="header"/>
-    <w:basedOn w:val="a"/>
-    <w:link w:val="Char"/>
+    <w:basedOn w:val="1"/>
+    <w:link w:val="7"/>
+    <w:unhideWhenUsed/>
     <w:uiPriority w:val="99"/>
-    <w:unhideWhenUsed/>
-    <w:rsid w:val="0067344B"/>
     <w:pPr>
       <w:pBdr>
-        <w:bottom w:val="single" w:sz="6" w:space="1" w:color="auto"/>
+        <w:bottom w:val="single" w:color="auto" w:sz="6" w:space="1"/>
       </w:pBdr>
       <w:tabs>
         <w:tab w:val="center" w:pos="4153"/>
@@ -4476,273 +4585,46 @@
       <w:szCs w:val="18"/>
     </w:rPr>
   </w:style>
-  <w:style w:type="character" w:customStyle="1" w:styleId="Char">
+  <w:style w:type="character" w:customStyle="1" w:styleId="7">
     <w:name w:val="页眉 Char"/>
-    <w:basedOn w:val="a0"/>
-    <w:link w:val="a3"/>
+    <w:basedOn w:val="5"/>
+    <w:link w:val="4"/>
     <w:uiPriority w:val="99"/>
-    <w:rsid w:val="0067344B"/>
     <w:rPr>
       <w:sz w:val="18"/>
       <w:szCs w:val="18"/>
     </w:rPr>
   </w:style>
-  <w:style w:type="paragraph" w:styleId="a4">
-    <w:name w:val="footer"/>
-    <w:basedOn w:val="a"/>
-    <w:link w:val="Char0"/>
+  <w:style w:type="character" w:customStyle="1" w:styleId="8">
+    <w:name w:val="页脚 Char"/>
+    <w:basedOn w:val="5"/>
+    <w:link w:val="3"/>
+    <w:qFormat/>
     <w:uiPriority w:val="99"/>
-    <w:unhideWhenUsed/>
-    <w:rsid w:val="0067344B"/>
-    <w:pPr>
-      <w:tabs>
-        <w:tab w:val="center" w:pos="4153"/>
-        <w:tab w:val="right" w:pos="8306"/>
-      </w:tabs>
-      <w:snapToGrid w:val="0"/>
-      <w:jc w:val="left"/>
-    </w:pPr>
     <w:rPr>
       <w:sz w:val="18"/>
       <w:szCs w:val="18"/>
     </w:rPr>
   </w:style>
-  <w:style w:type="character" w:customStyle="1" w:styleId="Char0">
-    <w:name w:val="页脚 Char"/>
-    <w:basedOn w:val="a0"/>
-    <w:link w:val="a4"/>
+  <w:style w:type="character" w:customStyle="1" w:styleId="9">
+    <w:name w:val="Placeholder Text"/>
+    <w:basedOn w:val="5"/>
+    <w:semiHidden/>
     <w:uiPriority w:val="99"/>
-    <w:rsid w:val="0067344B"/>
+    <w:rPr>
+      <w:color w:val="808080"/>
+    </w:rPr>
+  </w:style>
+  <w:style w:type="character" w:customStyle="1" w:styleId="10">
+    <w:name w:val="批注框文本 Char"/>
+    <w:basedOn w:val="5"/>
+    <w:link w:val="2"/>
+    <w:semiHidden/>
+    <w:uiPriority w:val="99"/>
     <w:rPr>
       <w:sz w:val="18"/>
       <w:szCs w:val="18"/>
     </w:rPr>
-  </w:style>
-  <w:style w:type="character" w:styleId="a5">
-    <w:name w:val="Placeholder Text"/>
-    <w:basedOn w:val="a0"/>
-    <w:uiPriority w:val="99"/>
-    <w:semiHidden/>
-    <w:rsid w:val="0085285F"/>
-    <w:rPr>
-      <w:color w:val="808080"/>
-    </w:rPr>
-  </w:style>
-  <w:style w:type="paragraph" w:styleId="a6">
-    <w:name w:val="Balloon Text"/>
-    <w:basedOn w:val="a"/>
-    <w:link w:val="Char1"/>
-    <w:uiPriority w:val="99"/>
-    <w:semiHidden/>
-    <w:unhideWhenUsed/>
-    <w:rsid w:val="0085285F"/>
-    <w:rPr>
-      <w:sz w:val="18"/>
-      <w:szCs w:val="18"/>
-    </w:rPr>
-  </w:style>
-  <w:style w:type="character" w:customStyle="1" w:styleId="Char1">
-    <w:name w:val="批注框文本 Char"/>
-    <w:basedOn w:val="a0"/>
-    <w:link w:val="a6"/>
-    <w:uiPriority w:val="99"/>
-    <w:semiHidden/>
-    <w:rsid w:val="0085285F"/>
-    <w:rPr>
-      <w:sz w:val="18"/>
-      <w:szCs w:val="18"/>
-    </w:rPr>
-  </w:style>
-</w:styles>
-</file>
-
-<file path=word/stylesWithEffects.xml><?xml version="1.0" encoding="utf-8"?>
-<w:styles xmlns:wpc="http://schemas.microsoft.com/office/word/2010/wordprocessingCanvas" xmlns:mc="http://schemas.openxmlformats.org/markup-compatibility/2006" xmlns:o="urn:schemas-microsoft-com:office:office" xmlns:r="http://schemas.openxmlformats.org/officeDocument/2006/relationships" xmlns:m="http://schemas.openxmlformats.org/officeDocument/2006/math" xmlns:v="urn:schemas-microsoft-com:vml" xmlns:wp14="http://schemas.microsoft.com/office/word/2010/wordprocessingDrawing" xmlns:wp="http://schemas.openxmlformats.org/drawingml/2006/wordprocessingDrawing" xmlns:w10="urn:schemas-microsoft-com:office:word" xmlns:w="http://schemas.openxmlformats.org/wordprocessingml/2006/main" xmlns:w14="http://schemas.microsoft.com/office/word/2010/wordml" xmlns:wpg="http://schemas.microsoft.com/office/word/2010/wordprocessingGroup" xmlns:wpi="http://schemas.microsoft.com/office/word/2010/wordprocessingInk" xmlns:wne="http://schemas.microsoft.com/office/word/2006/wordml" xmlns:wps="http://schemas.microsoft.com/office/word/2010/wordprocessingShape" mc:Ignorable="w14 wp14">
-  <w:docDefaults>
-    <w:rPrDefault>
-      <w:rPr>
-        <w:rFonts w:asciiTheme="minorHAnsi" w:eastAsiaTheme="minorEastAsia" w:hAnsiTheme="minorHAnsi" w:cstheme="minorBidi"/>
-        <w:kern w:val="2"/>
-        <w:sz w:val="21"/>
-        <w:szCs w:val="22"/>
-        <w:lang w:val="en-US" w:eastAsia="zh-CN" w:bidi="ar-SA"/>
-      </w:rPr>
-    </w:rPrDefault>
-    <w:pPrDefault/>
-  </w:docDefaults>
-  <w:latentStyles w:defLockedState="0" w:defUIPriority="99" w:defSemiHidden="1" w:defUnhideWhenUsed="1" w:defQFormat="0" w:count="267">
-    <w:lsdException w:name="Normal" w:semiHidden="0" w:uiPriority="0" w:unhideWhenUsed="0" w:qFormat="1"/>
-    <w:lsdException w:name="heading 1" w:semiHidden="0" w:uiPriority="9" w:unhideWhenUsed="0" w:qFormat="1"/>
-    <w:lsdException w:name="heading 2" w:uiPriority="9" w:qFormat="1"/>
-    <w:lsdException w:name="heading 3" w:uiPriority="9" w:qFormat="1"/>
-    <w:lsdException w:name="heading 4" w:uiPriority="9" w:qFormat="1"/>
-    <w:lsdException w:name="heading 5" w:uiPriority="9" w:qFormat="1"/>
-    <w:lsdException w:name="heading 6" w:uiPriority="9" w:qFormat="1"/>
-    <w:lsdException w:name="heading 7" w:uiPriority="9" w:qFormat="1"/>
-    <w:lsdException w:name="heading 8" w:uiPriority="9" w:qFormat="1"/>
-    <w:lsdException w:name="heading 9" w:uiPriority="9" w:qFormat="1"/>
-    <w:lsdException w:name="toc 1" w:uiPriority="39"/>
-    <w:lsdException w:name="toc 2" w:uiPriority="39"/>
-    <w:lsdException w:name="toc 3" w:uiPriority="39"/>
-    <w:lsdException w:name="toc 4" w:uiPriority="39"/>
-    <w:lsdException w:name="toc 5" w:uiPriority="39"/>
-    <w:lsdException w:name="toc 6" w:uiPriority="39"/>
-    <w:lsdException w:name="toc 7" w:uiPriority="39"/>
-    <w:lsdException w:name="toc 8" w:uiPriority="39"/>
-    <w:lsdException w:name="toc 9" w:uiPriority="39"/>
-    <w:lsdException w:name="caption" w:uiPriority="35" w:qFormat="1"/>
-    <w:lsdException w:name="Title" w:semiHidden="0" w:uiPriority="10" w:unhideWhenUsed="0" w:qFormat="1"/>
-    <w:lsdException w:name="Default Paragraph Font" w:uiPriority="1"/>
-    <w:lsdException w:name="Subtitle" w:semiHidden="0" w:uiPriority="11" w:unhideWhenUsed="0" w:qFormat="1"/>
-    <w:lsdException w:name="Strong" w:semiHidden="0" w:uiPriority="22" w:unhideWhenUsed="0" w:qFormat="1"/>
-    <w:lsdException w:name="Emphasis" w:semiHidden="0" w:uiPriority="20" w:unhideWhenUsed="0" w:qFormat="1"/>
-    <w:lsdException w:name="Table Grid" w:semiHidden="0" w:uiPriority="59" w:unhideWhenUsed="0"/>
-    <w:lsdException w:name="Placeholder Text" w:unhideWhenUsed="0"/>
-    <w:lsdException w:name="No Spacing" w:semiHidden="0" w:uiPriority="1" w:unhideWhenUsed="0" w:qFormat="1"/>
-    <w:lsdException w:name="Light Shading" w:semiHidden="0" w:uiPriority="60" w:unhideWhenUsed="0"/>
-    <w:lsdException w:name="Light List" w:semiHidden="0" w:uiPriority="61" w:unhideWhenUsed="0"/>
-    <w:lsdException w:name="Light Grid" w:semiHidden="0" w:uiPriority="62" w:unhideWhenUsed="0"/>
-    <w:lsdException w:name="Medium Shading 1" w:semiHidden="0" w:uiPriority="63" w:unhideWhenUsed="0"/>
-    <w:lsdException w:name="Medium Shading 2" w:semiHidden="0" w:uiPriority="64" w:unhideWhenUsed="0"/>
-    <w:lsdException w:name="Medium List 1" w:semiHidden="0" w:uiPriority="65" w:unhideWhenUsed="0"/>
-    <w:lsdException w:name="Medium List 2" w:semiHidden="0" w:uiPriority="66" w:unhideWhenUsed="0"/>
-    <w:lsdException w:name="Medium Grid 1" w:semiHidden="0" w:uiPriority="67" w:unhideWhenUsed="0"/>
-    <w:lsdException w:name="Medium Grid 2" w:semiHidden="0" w:uiPriority="68" w:unhideWhenUsed="0"/>
-    <w:lsdException w:name="Medium Grid 3" w:semiHidden="0" w:uiPriority="69" w:unhideWhenUsed="0"/>
-    <w:lsdException w:name="Dark List" w:semiHidden="0" w:uiPriority="70" w:unhideWhenUsed="0"/>
-    <w:lsdException w:name="Colorful Shading" w:semiHidden="0" w:uiPriority="71" w:unhideWhenUsed="0"/>
-    <w:lsdException w:name="Colorful List" w:semiHidden="0" w:uiPriority="72" w:unhideWhenUsed="0"/>
-    <w:lsdException w:name="Colorful Grid" w:semiHidden="0" w:uiPriority="73" w:unhideWhenUsed="0"/>
-    <w:lsdException w:name="Light Shading Accent 1" w:semiHidden="0" w:uiPriority="60" w:unhideWhenUsed="0"/>
-    <w:lsdException w:name="Light List Accent 1" w:semiHidden="0" w:uiPriority="61" w:unhideWhenUsed="0"/>
-    <w:lsdException w:name="Light Grid Accent 1" w:semiHidden="0" w:uiPriority="62" w:unhideWhenUsed="0"/>
-    <w:lsdException w:name="Medium Shading 1 Accent 1" w:semiHidden="0" w:uiPriority="63" w:unhideWhenUsed="0"/>
-    <w:lsdException w:name="Medium Shading 2 Accent 1" w:semiHidden="0" w:uiPriority="64" w:unhideWhenUsed="0"/>
-    <w:lsdException w:name="Medium List 1 Accent 1" w:semiHidden="0" w:uiPriority="65" w:unhideWhenUsed="0"/>
-    <w:lsdException w:name="Revision" w:unhideWhenUsed="0"/>
-    <w:lsdException w:name="List Paragraph" w:semiHidden="0" w:uiPriority="34" w:unhideWhenUsed="0" w:qFormat="1"/>
-    <w:lsdException w:name="Quote" w:semiHidden="0" w:uiPriority="29" w:unhideWhenUsed="0" w:qFormat="1"/>
-    <w:lsdException w:name="Intense Quote" w:semiHidden="0" w:uiPriority="30" w:unhideWhenUsed="0" w:qFormat="1"/>
-    <w:lsdException w:name="Medium List 2 Accent 1" w:semiHidden="0" w:uiPriority="66" w:unhideWhenUsed="0"/>
-    <w:lsdException w:name="Medium Grid 1 Accent 1" w:semiHidden="0" w:uiPriority="67" w:unhideWhenUsed="0"/>
-    <w:lsdException w:name="Medium Grid 2 Accent 1" w:semiHidden="0" w:uiPriority="68" w:unhideWhenUsed="0"/>
-    <w:lsdException w:name="Medium Grid 3 Accent 1" w:semiHidden="0" w:uiPriority="69" w:unhideWhenUsed="0"/>
-    <w:lsdException w:name="Dark List Accent 1" w:semiHidden="0" w:uiPriority="70" w:unhideWhenUsed="0"/>
-    <w:lsdException w:name="Colorful Shading Accent 1" w:semiHidden="0" w:uiPriority="71" w:unhideWhenUsed="0"/>
-    <w:lsdException w:name="Colorful List Accent 1" w:semiHidden="0" w:uiPriority="72" w:unhideWhenUsed="0"/>
-    <w:lsdException w:name="Colorful Grid Accent 1" w:semiHidden="0" w:uiPriority="73" w:unhideWhenUsed="0"/>
-    <w:lsdException w:name="Light Shading Accent 2" w:semiHidden="0" w:uiPriority="60" w:unhideWhenUsed="0"/>
-    <w:lsdException w:name="Light List Accent 2" w:semiHidden="0" w:uiPriority="61" w:unhideWhenUsed="0"/>
-    <w:lsdException w:name="Light Grid Accent 2" w:semiHidden="0" w:uiPriority="62" w:unhideWhenUsed="0"/>
-    <w:lsdException w:name="Medium Shading 1 Accent 2" w:semiHidden="0" w:uiPriority="63" w:unhideWhenUsed="0"/>
-    <w:lsdException w:name="Medium Shading 2 Accent 2" w:semiHidden="0" w:uiPriority="64" w:unhideWhenUsed="0"/>
-    <w:lsdException w:name="Medium List 1 Accent 2" w:semiHidden="0" w:uiPriority="65" w:unhideWhenUsed="0"/>
-    <w:lsdException w:name="Medium List 2 Accent 2" w:semiHidden="0" w:uiPriority="66" w:unhideWhenUsed="0"/>
-    <w:lsdException w:name="Medium Grid 1 Accent 2" w:semiHidden="0" w:uiPriority="67" w:unhideWhenUsed="0"/>
-    <w:lsdException w:name="Medium Grid 2 Accent 2" w:semiHidden="0" w:uiPriority="68" w:unhideWhenUsed="0"/>
-    <w:lsdException w:name="Medium Grid 3 Accent 2" w:semiHidden="0" w:uiPriority="69" w:unhideWhenUsed="0"/>
-    <w:lsdException w:name="Dark List Accent 2" w:semiHidden="0" w:uiPriority="70" w:unhideWhenUsed="0"/>
-    <w:lsdException w:name="Colorful Shading Accent 2" w:semiHidden="0" w:uiPriority="71" w:unhideWhenUsed="0"/>
-    <w:lsdException w:name="Colorful List Accent 2" w:semiHidden="0" w:uiPriority="72" w:unhideWhenUsed="0"/>
-    <w:lsdException w:name="Colorful Grid Accent 2" w:semiHidden="0" w:uiPriority="73" w:unhideWhenUsed="0"/>
-    <w:lsdException w:name="Light Shading Accent 3" w:semiHidden="0" w:uiPriority="60" w:unhideWhenUsed="0"/>
-    <w:lsdException w:name="Light List Accent 3" w:semiHidden="0" w:uiPriority="61" w:unhideWhenUsed="0"/>
-    <w:lsdException w:name="Light Grid Accent 3" w:semiHidden="0" w:uiPriority="62" w:unhideWhenUsed="0"/>
-    <w:lsdException w:name="Medium Shading 1 Accent 3" w:semiHidden="0" w:uiPriority="63" w:unhideWhenUsed="0"/>
-    <w:lsdException w:name="Medium Shading 2 Accent 3" w:semiHidden="0" w:uiPriority="64" w:unhideWhenUsed="0"/>
-    <w:lsdException w:name="Medium List 1 Accent 3" w:semiHidden="0" w:uiPriority="65" w:unhideWhenUsed="0"/>
-    <w:lsdException w:name="Medium List 2 Accent 3" w:semiHidden="0" w:uiPriority="66" w:unhideWhenUsed="0"/>
-    <w:lsdException w:name="Medium Grid 1 Accent 3" w:semiHidden="0" w:uiPriority="67" w:unhideWhenUsed="0"/>
-    <w:lsdException w:name="Medium Grid 2 Accent 3" w:semiHidden="0" w:uiPriority="68" w:unhideWhenUsed="0"/>
-    <w:lsdException w:name="Medium Grid 3 Accent 3" w:semiHidden="0" w:uiPriority="69" w:unhideWhenUsed="0"/>
-    <w:lsdException w:name="Dark List Accent 3" w:semiHidden="0" w:uiPriority="70" w:unhideWhenUsed="0"/>
-    <w:lsdException w:name="Colorful Shading Accent 3" w:semiHidden="0" w:uiPriority="71" w:unhideWhenUsed="0"/>
-    <w:lsdException w:name="Colorful List Accent 3" w:semiHidden="0" w:uiPriority="72" w:unhideWhenUsed="0"/>
-    <w:lsdException w:name="Colorful Grid Accent 3" w:semiHidden="0" w:uiPriority="73" w:unhideWhenUsed="0"/>
-    <w:lsdException w:name="Light Shading Accent 4" w:semiHidden="0" w:uiPriority="60" w:unhideWhenUsed="0"/>
-    <w:lsdException w:name="Light List Accent 4" w:semiHidden="0" w:uiPriority="61" w:unhideWhenUsed="0"/>
-    <w:lsdException w:name="Light Grid Accent 4" w:semiHidden="0" w:uiPriority="62" w:unhideWhenUsed="0"/>
-    <w:lsdException w:name="Medium Shading 1 Accent 4" w:semiHidden="0" w:uiPriority="63" w:unhideWhenUsed="0"/>
-    <w:lsdException w:name="Medium Shading 2 Accent 4" w:semiHidden="0" w:uiPriority="64" w:unhideWhenUsed="0"/>
-    <w:lsdException w:name="Medium List 1 Accent 4" w:semiHidden="0" w:uiPriority="65" w:unhideWhenUsed="0"/>
-    <w:lsdException w:name="Medium List 2 Accent 4" w:semiHidden="0" w:uiPriority="66" w:unhideWhenUsed="0"/>
-    <w:lsdException w:name="Medium Grid 1 Accent 4" w:semiHidden="0" w:uiPriority="67" w:unhideWhenUsed="0"/>
-    <w:lsdException w:name="Medium Grid 2 Accent 4" w:semiHidden="0" w:uiPriority="68" w:unhideWhenUsed="0"/>
-    <w:lsdException w:name="Medium Grid 3 Accent 4" w:semiHidden="0" w:uiPriority="69" w:unhideWhenUsed="0"/>
-    <w:lsdException w:name="Dark List Accent 4" w:semiHidden="0" w:uiPriority="70" w:unhideWhenUsed="0"/>
-    <w:lsdException w:name="Colorful Shading Accent 4" w:semiHidden="0" w:uiPriority="71" w:unhideWhenUsed="0"/>
-    <w:lsdException w:name="Colorful List Accent 4" w:semiHidden="0" w:uiPriority="72" w:unhideWhenUsed="0"/>
-    <w:lsdException w:name="Colorful Grid Accent 4" w:semiHidden="0" w:uiPriority="73" w:unhideWhenUsed="0"/>
-    <w:lsdException w:name="Light Shading Accent 5" w:semiHidden="0" w:uiPriority="60" w:unhideWhenUsed="0"/>
-    <w:lsdException w:name="Light List Accent 5" w:semiHidden="0" w:uiPriority="61" w:unhideWhenUsed="0"/>
-    <w:lsdException w:name="Light Grid Accent 5" w:semiHidden="0" w:uiPriority="62" w:unhideWhenUsed="0"/>
-    <w:lsdException w:name="Medium Shading 1 Accent 5" w:semiHidden="0" w:uiPriority="63" w:unhideWhenUsed="0"/>
-    <w:lsdException w:name="Medium Shading 2 Accent 5" w:semiHidden="0" w:uiPriority="64" w:unhideWhenUsed="0"/>
-    <w:lsdException w:name="Medium List 1 Accent 5" w:semiHidden="0" w:uiPriority="65" w:unhideWhenUsed="0"/>
-    <w:lsdException w:name="Medium List 2 Accent 5" w:semiHidden="0" w:uiPriority="66" w:unhideWhenUsed="0"/>
-    <w:lsdException w:name="Medium Grid 1 Accent 5" w:semiHidden="0" w:uiPriority="67" w:unhideWhenUsed="0"/>
-    <w:lsdException w:name="Medium Grid 2 Accent 5" w:semiHidden="0" w:uiPriority="68" w:unhideWhenUsed="0"/>
-    <w:lsdException w:name="Medium Grid 3 Accent 5" w:semiHidden="0" w:uiPriority="69" w:unhideWhenUsed="0"/>
-    <w:lsdException w:name="Dark List Accent 5" w:semiHidden="0" w:uiPriority="70" w:unhideWhenUsed="0"/>
-    <w:lsdException w:name="Colorful Shading Accent 5" w:semiHidden="0" w:uiPriority="71" w:unhideWhenUsed="0"/>
-    <w:lsdException w:name="Colorful List Accent 5" w:semiHidden="0" w:uiPriority="72" w:unhideWhenUsed="0"/>
-    <w:lsdException w:name="Colorful Grid Accent 5" w:semiHidden="0" w:uiPriority="73" w:unhideWhenUsed="0"/>
-    <w:lsdException w:name="Light Shading Accent 6" w:semiHidden="0" w:uiPriority="60" w:unhideWhenUsed="0"/>
-    <w:lsdException w:name="Light List Accent 6" w:semiHidden="0" w:uiPriority="61" w:unhideWhenUsed="0"/>
-    <w:lsdException w:name="Light Grid Accent 6" w:semiHidden="0" w:uiPriority="62" w:unhideWhenUsed="0"/>
-    <w:lsdException w:name="Medium Shading 1 Accent 6" w:semiHidden="0" w:uiPriority="63" w:unhideWhenUsed="0"/>
-    <w:lsdException w:name="Medium Shading 2 Accent 6" w:semiHidden="0" w:uiPriority="64" w:unhideWhenUsed="0"/>
-    <w:lsdException w:name="Medium List 1 Accent 6" w:semiHidden="0" w:uiPriority="65" w:unhideWhenUsed="0"/>
-    <w:lsdException w:name="Medium List 2 Accent 6" w:semiHidden="0" w:uiPriority="66" w:unhideWhenUsed="0"/>
-    <w:lsdException w:name="Medium Grid 1 Accent 6" w:semiHidden="0" w:uiPriority="67" w:unhideWhenUsed="0"/>
-    <w:lsdException w:name="Medium Grid 2 Accent 6" w:semiHidden="0" w:uiPriority="68" w:unhideWhenUsed="0"/>
-    <w:lsdException w:name="Medium Grid 3 Accent 6" w:semiHidden="0" w:uiPriority="69" w:unhideWhenUsed="0"/>
-    <w:lsdException w:name="Dark List Accent 6" w:semiHidden="0" w:uiPriority="70" w:unhideWhenUsed="0"/>
-    <w:lsdException w:name="Colorful Shading Accent 6" w:semiHidden="0" w:uiPriority="71" w:unhideWhenUsed="0"/>
-    <w:lsdException w:name="Colorful List Accent 6" w:semiHidden="0" w:uiPriority="72" w:unhideWhenUsed="0"/>
-    <w:lsdException w:name="Colorful Grid Accent 6" w:semiHidden="0" w:uiPriority="73" w:unhideWhenUsed="0"/>
-    <w:lsdException w:name="Subtle Emphasis" w:semiHidden="0" w:uiPriority="19" w:unhideWhenUsed="0" w:qFormat="1"/>
-    <w:lsdException w:name="Intense Emphasis" w:semiHidden="0" w:uiPriority="21" w:unhideWhenUsed="0" w:qFormat="1"/>
-    <w:lsdException w:name="Subtle Reference" w:semiHidden="0" w:uiPriority="31" w:unhideWhenUsed="0" w:qFormat="1"/>
-    <w:lsdException w:name="Intense Reference" w:semiHidden="0" w:uiPriority="32" w:unhideWhenUsed="0" w:qFormat="1"/>
-    <w:lsdException w:name="Book Title" w:semiHidden="0" w:uiPriority="33" w:unhideWhenUsed="0" w:qFormat="1"/>
-    <w:lsdException w:name="Bibliography" w:uiPriority="37"/>
-    <w:lsdException w:name="TOC Heading" w:uiPriority="39" w:qFormat="1"/>
-  </w:latentStyles>
-  <w:style w:type="paragraph" w:default="1" w:styleId="a">
-    <w:name w:val="Normal"/>
-    <w:qFormat/>
-    <w:pPr>
-      <w:widowControl w:val="0"/>
-      <w:jc w:val="both"/>
-    </w:pPr>
-  </w:style>
-  <w:style w:type="character" w:default="1" w:styleId="a0">
-    <w:name w:val="Default Paragraph Font"/>
-    <w:uiPriority w:val="1"/>
-    <w:semiHidden/>
-    <w:unhideWhenUsed/>
-  </w:style>
-  <w:style w:type="table" w:default="1" w:styleId="a1">
-    <w:name w:val="Normal Table"/>
-    <w:uiPriority w:val="99"/>
-    <w:semiHidden/>
-    <w:unhideWhenUsed/>
-    <w:tblPr>
-      <w:tblInd w:w="0" w:type="dxa"/>
-      <w:tblCellMar>
-        <w:top w:w="0" w:type="dxa"/>
-        <w:left w:w="108" w:type="dxa"/>
-        <w:bottom w:w="0" w:type="dxa"/>
-        <w:right w:w="108" w:type="dxa"/>
-      </w:tblCellMar>
-    </w:tblPr>
-  </w:style>
-  <w:style w:type="numbering" w:default="1" w:styleId="a2">
-    <w:name w:val="No List"/>
-    <w:uiPriority w:val="99"/>
-    <w:semiHidden/>
-    <w:unhideWhenUsed/>
   </w:style>
 </w:styles>
 </file>
@@ -5026,6 +4908,21 @@
     </a:fmtScheme>
   </a:themeElements>
   <a:objectDefaults/>
-  <a:extraClrSchemeLst/>
 </a:theme>
+</file>
+
+<file path=customXml/item1.xml><?xml version="1.0" encoding="utf-8"?>
+<s:customData xmlns="http://www.wps.cn/officeDocument/2013/wpsCustomData" xmlns:s="http://www.wps.cn/officeDocument/2013/wpsCustomData">
+  <customSectProps>
+    <customSectPr/>
+  </customSectProps>
+</s:customData>
+</file>
+
+<file path=customXml/itemProps1.xml><?xml version="1.0" encoding="utf-8"?>
+<ds:datastoreItem xmlns:ds="http://schemas.openxmlformats.org/officeDocument/2006/customXml" ds:itemID="{B1977F7D-205B-4081-913C-38D41E755F92}">
+  <ds:schemaRefs>
+    <ds:schemaRef ds:uri="http://www.wps.cn/officeDocument/2013/wpsCustomData"/>
+  </ds:schemaRefs>
+</ds:datastoreItem>
 </file>
</xml_diff>